<commit_message>
Update Pflichtenheft und technische Spezifikation.docx
</commit_message>
<xml_diff>
--- a/pflichtenheft/Pflichtenheft und technische Spezifikation.docx
+++ b/pflichtenheft/Pflichtenheft und technische Spezifikation.docx
@@ -100,7 +100,13 @@
     <w:p>
       <w:r>
         <w:tab/>
-        <w:t xml:space="preserve">          Leonardo Hoch (S0XXXXXX)</w:t>
+        <w:t xml:space="preserve">          Leonardo Hoch (S</w:t>
+      </w:r>
+      <w:r>
+        <w:t>0574093</w:t>
+      </w:r>
+      <w:r>
+        <w:t>)</w:t>
       </w:r>
     </w:p>
     <w:p/>
@@ -1649,8 +1655,13 @@
         <w:pStyle w:val="Titre2"/>
       </w:pPr>
       <w:bookmarkStart w:id="8" w:name="_Toc5699680"/>
-      <w:r>
-        <w:t>Use-Cases</w:t>
+      <w:proofErr w:type="spellStart"/>
+      <w:r>
+        <w:t>Use</w:t>
+      </w:r>
+      <w:proofErr w:type="spellEnd"/>
+      <w:r>
+        <w:t>-Cases</w:t>
       </w:r>
       <w:bookmarkEnd w:id="8"/>
     </w:p>
@@ -1661,13 +1672,42 @@
       <w:r>
         <w:t xml:space="preserve">wesentlichen </w:t>
       </w:r>
-      <w:r>
-        <w:t>Use-Cases Ihres Systems mit einem (oder mehreren) Use-Case-Diagrammen. Zeigen Sie im Diagramm evtl. vorhandene Subsysteme und ordnen Sie die Use-Cases den betreffenden Subsystemen zu.</w:t>
+      <w:proofErr w:type="spellStart"/>
+      <w:r>
+        <w:t>Use</w:t>
+      </w:r>
+      <w:proofErr w:type="spellEnd"/>
+      <w:r>
+        <w:t xml:space="preserve">-Cases Ihres Systems mit einem (oder mehreren) </w:t>
+      </w:r>
+      <w:proofErr w:type="spellStart"/>
+      <w:r>
+        <w:t>Use</w:t>
+      </w:r>
+      <w:proofErr w:type="spellEnd"/>
+      <w:r>
+        <w:t xml:space="preserve">-Case-Diagrammen. Zeigen Sie im Diagramm evtl. vorhandene Subsysteme und ordnen Sie die </w:t>
+      </w:r>
+      <w:proofErr w:type="spellStart"/>
+      <w:r>
+        <w:t>Use</w:t>
+      </w:r>
+      <w:proofErr w:type="spellEnd"/>
+      <w:r>
+        <w:t>-Cases den betreffenden Subsystemen zu.</w:t>
       </w:r>
     </w:p>
     <w:p>
       <w:r>
-        <w:t>Legen Sie fest, welches Teammitglied für welches Use-Case verantwortlich ist.</w:t>
+        <w:t xml:space="preserve">Legen Sie fest, welches Teammitglied für welches </w:t>
+      </w:r>
+      <w:proofErr w:type="spellStart"/>
+      <w:r>
+        <w:t>Use</w:t>
+      </w:r>
+      <w:proofErr w:type="spellEnd"/>
+      <w:r>
+        <w:t>-Case verantwortlich ist.</w:t>
       </w:r>
     </w:p>
     <w:p>
@@ -1680,7 +1720,15 @@
     </w:p>
     <w:p>
       <w:r>
-        <w:t>Ordnen Sie Ihre Use-Cases und Technologien in folgendes Schema ein:</w:t>
+        <w:t xml:space="preserve">Ordnen Sie Ihre </w:t>
+      </w:r>
+      <w:proofErr w:type="spellStart"/>
+      <w:r>
+        <w:t>Use</w:t>
+      </w:r>
+      <w:proofErr w:type="spellEnd"/>
+      <w:r>
+        <w:t>-Cases und Technologien in folgendes Schema ein:</w:t>
       </w:r>
     </w:p>
     <w:p>
@@ -1753,7 +1801,15 @@
     </w:p>
     <w:p>
       <w:r>
-        <w:t>Erstellen Sie einen Mockup Ihrer GUI. Dazu sollen für die wichtigen Anwendungsfälle die Oberflächen entworfen und ihre Funktion beschrieben werden.</w:t>
+        <w:t xml:space="preserve">Erstellen Sie einen </w:t>
+      </w:r>
+      <w:proofErr w:type="spellStart"/>
+      <w:r>
+        <w:t>Mockup</w:t>
+      </w:r>
+      <w:proofErr w:type="spellEnd"/>
+      <w:r>
+        <w:t xml:space="preserve"> Ihrer GUI. Dazu sollen für die wichtigen Anwendungsfälle die Oberflächen entworfen und ihre Funktion beschrieben werden.</w:t>
       </w:r>
     </w:p>
     <w:p>
@@ -1787,7 +1843,15 @@
         <w:t xml:space="preserve"> </w:t>
       </w:r>
       <w:r>
-        <w:t xml:space="preserve">zu. Legen Sie fest, welche Use-Cases in welcher Komponente </w:t>
+        <w:t xml:space="preserve">zu. Legen Sie fest, welche </w:t>
+      </w:r>
+      <w:proofErr w:type="spellStart"/>
+      <w:r>
+        <w:t>Use</w:t>
+      </w:r>
+      <w:proofErr w:type="spellEnd"/>
+      <w:r>
+        <w:t xml:space="preserve">-Cases in welcher Komponente </w:t>
       </w:r>
       <w:r>
         <w:t xml:space="preserve">oder welchen Komponenten </w:t>
@@ -1855,7 +1919,15 @@
         <w:t>eine Visual-Studio-Projektmappe und fügen Sie ein neues Klassenbibliotheks-Projekt hinzu</w:t>
       </w:r>
       <w:r>
-        <w:t xml:space="preserve">, das Sie CommonInterfaces nennen. </w:t>
+        <w:t xml:space="preserve">, das Sie </w:t>
+      </w:r>
+      <w:proofErr w:type="spellStart"/>
+      <w:r>
+        <w:t>CommonInterfaces</w:t>
+      </w:r>
+      <w:proofErr w:type="spellEnd"/>
+      <w:r>
+        <w:t xml:space="preserve"> nennen. </w:t>
       </w:r>
       <w:r>
         <w:t xml:space="preserve">Erstellen Sie darin nun </w:t>
@@ -1905,8 +1977,13 @@
         <w:t xml:space="preserve">bspw. </w:t>
       </w:r>
       <w:r>
-        <w:t>eine Komponente UserManagement</w:t>
-      </w:r>
+        <w:t xml:space="preserve">eine Komponente </w:t>
+      </w:r>
+      <w:proofErr w:type="spellStart"/>
+      <w:r>
+        <w:t>UserManagement</w:t>
+      </w:r>
+      <w:proofErr w:type="spellEnd"/>
       <w:r>
         <w:t xml:space="preserve"> im Komponente</w:t>
       </w:r>
@@ -1917,7 +1994,15 @@
         <w:t>diagramm</w:t>
       </w:r>
       <w:r>
-        <w:t xml:space="preserve">, die von anderen Komponenten benutzt würde, so hieße das entsprechende Interface IUserManagement. In der </w:t>
+        <w:t xml:space="preserve">, die von anderen Komponenten benutzt würde, so hieße das entsprechende Interface </w:t>
+      </w:r>
+      <w:proofErr w:type="spellStart"/>
+      <w:r>
+        <w:t>IUserManagement</w:t>
+      </w:r>
+      <w:proofErr w:type="spellEnd"/>
+      <w:r>
+        <w:t xml:space="preserve">. In der </w:t>
       </w:r>
       <w:r>
         <w:t xml:space="preserve">später anzulegenden </w:t>
@@ -1929,7 +2014,15 @@
         <w:t xml:space="preserve"> (Projektmappe)</w:t>
       </w:r>
       <w:r>
-        <w:t xml:space="preserve"> UserManagement muss </w:t>
+        <w:t xml:space="preserve"> </w:t>
+      </w:r>
+      <w:proofErr w:type="spellStart"/>
+      <w:r>
+        <w:t>UserManagement</w:t>
+      </w:r>
+      <w:proofErr w:type="spellEnd"/>
+      <w:r>
+        <w:t xml:space="preserve"> muss </w:t>
       </w:r>
       <w:r>
         <w:t xml:space="preserve">dann </w:t>
@@ -1974,7 +2067,15 @@
     </w:p>
     <w:p>
       <w:r>
-        <w:t>Alternativ zu Interfaces können Sie in den CommonInterfaces auch abstrakte Klassen verwenden, wenn dies funktional geboten ist.</w:t>
+        <w:t xml:space="preserve">Alternativ zu Interfaces können Sie in den </w:t>
+      </w:r>
+      <w:proofErr w:type="spellStart"/>
+      <w:r>
+        <w:t>CommonInterfaces</w:t>
+      </w:r>
+      <w:proofErr w:type="spellEnd"/>
+      <w:r>
+        <w:t xml:space="preserve"> auch abstrakte Klassen verwenden, wenn dies funktional geboten ist.</w:t>
       </w:r>
     </w:p>
     <w:p>
@@ -2040,8 +2141,13 @@
         <w:t xml:space="preserve"> bzw. Windows Anwendung</w:t>
       </w:r>
       <w:r>
-        <w:t>), alle anderen Komponenten sind Dlls</w:t>
-      </w:r>
+        <w:t xml:space="preserve">), alle anderen Komponenten sind </w:t>
+      </w:r>
+      <w:proofErr w:type="spellStart"/>
+      <w:r>
+        <w:t>Dlls</w:t>
+      </w:r>
+      <w:proofErr w:type="spellEnd"/>
       <w:r>
         <w:t xml:space="preserve"> (Klassenbibliotheken)</w:t>
       </w:r>
@@ -2052,11 +2158,16 @@
         <w:t xml:space="preserve">später noch anzulegenden </w:t>
       </w:r>
       <w:r>
-        <w:t>Testprojekte sind ebenfalls Exe</w:t>
+        <w:t xml:space="preserve">Testprojekte sind ebenfalls </w:t>
+      </w:r>
+      <w:proofErr w:type="spellStart"/>
+      <w:r>
+        <w:t>Exe</w:t>
       </w:r>
       <w:r>
         <w:t>cutables</w:t>
       </w:r>
+      <w:proofErr w:type="spellEnd"/>
       <w:r>
         <w:t>.</w:t>
       </w:r>
@@ -2081,7 +2192,15 @@
         <w:fldChar w:fldCharType="end"/>
       </w:r>
       <w:r>
-        <w:t xml:space="preserve"> vorgeschlagene Mockup (</w:t>
+        <w:t xml:space="preserve"> vorgeschlagene </w:t>
+      </w:r>
+      <w:proofErr w:type="spellStart"/>
+      <w:r>
+        <w:t>Mockup</w:t>
+      </w:r>
+      <w:proofErr w:type="spellEnd"/>
+      <w:r>
+        <w:t xml:space="preserve"> (</w:t>
       </w:r>
       <w:r>
         <w:t xml:space="preserve">noch </w:t>
@@ -2137,7 +2256,15 @@
         <w:t xml:space="preserve">bzw. von der abstrakten Klasse erben </w:t>
       </w:r>
       <w:r>
-        <w:t xml:space="preserve">und geben Sie der Klasse einen zweckmäßigen Namen. Hinweis: alle Klassenbibliotheken (bis auf die CommonInterfaces) müssen eine Klasse beinhalten, die ein Interface implementiert oder ein Interface </w:t>
+        <w:t xml:space="preserve">und geben Sie der Klasse einen zweckmäßigen Namen. Hinweis: alle Klassenbibliotheken (bis auf die </w:t>
+      </w:r>
+      <w:proofErr w:type="spellStart"/>
+      <w:r>
+        <w:t>CommonInterfaces</w:t>
+      </w:r>
+      <w:proofErr w:type="spellEnd"/>
+      <w:r>
+        <w:t xml:space="preserve">) müssen eine Klasse beinhalten, die ein Interface implementiert oder ein Interface </w:t>
       </w:r>
       <w:r>
         <w:t xml:space="preserve">einer anderen Komponente </w:t>
@@ -2154,7 +2281,15 @@
     </w:p>
     <w:p>
       <w:r>
-        <w:t>Checken Sie die Projektmappe mit allen Projekten und Test- bzw. Dummy-Projekten in git ein.</w:t>
+        <w:t xml:space="preserve">Checken Sie die Projektmappe mit allen Projekten und Test- bzw. Dummy-Projekten in </w:t>
+      </w:r>
+      <w:proofErr w:type="spellStart"/>
+      <w:r>
+        <w:t>git</w:t>
+      </w:r>
+      <w:proofErr w:type="spellEnd"/>
+      <w:r>
+        <w:t xml:space="preserve"> ein.</w:t>
       </w:r>
     </w:p>
     <w:p>
@@ -2212,9 +2347,11 @@
       <w:r>
         <w:t>Komponenten (</w:t>
       </w:r>
+      <w:proofErr w:type="spellStart"/>
       <w:r>
         <w:t>Dlls</w:t>
       </w:r>
+      <w:proofErr w:type="spellEnd"/>
       <w:r>
         <w:t>)</w:t>
       </w:r>
@@ -2225,16 +2362,40 @@
         <w:t>exakt 1</w:t>
       </w:r>
       <w:r>
-        <w:t xml:space="preserve"> eigenes Executable-Projekt haben, mit dem die eigenen Komponenten getestet werden können.</w:t>
-      </w:r>
-      <w:r>
-        <w:t xml:space="preserve"> Für die Entwicklung der GUI stellt die GUI selber das Executable dar, dann allerdings mit Dummy-Komponenten die die später einzubindenden Komponenten der Teammitglieder imitieren und exakt die gleichen Schnittstellen haben, aber nur Testdaten liefern.</w:t>
+        <w:t xml:space="preserve"> eigenes </w:t>
+      </w:r>
+      <w:proofErr w:type="spellStart"/>
+      <w:r>
+        <w:t>Executable</w:t>
+      </w:r>
+      <w:proofErr w:type="spellEnd"/>
+      <w:r>
+        <w:t>-Projekt haben, mit dem die eigenen Komponenten getestet werden können.</w:t>
+      </w:r>
+      <w:r>
+        <w:t xml:space="preserve"> Für die Entwicklung der GUI stellt die GUI selber das </w:t>
+      </w:r>
+      <w:proofErr w:type="spellStart"/>
+      <w:r>
+        <w:t>Executable</w:t>
+      </w:r>
+      <w:proofErr w:type="spellEnd"/>
+      <w:r>
+        <w:t xml:space="preserve"> dar, dann allerdings mit Dummy-Komponenten die die später einzubindenden Komponenten der Teammitglieder imitieren und exakt die gleichen Schnittstellen haben, aber nur Testdaten liefern.</w:t>
       </w:r>
       <w:r>
         <w:t xml:space="preserve"> </w:t>
       </w:r>
       <w:r>
-        <w:t>Denken Sie daran, die Interfaces auch in den Dummy-Klassen zu verwenden, sofern Ihre Komponente derartige Dummies benötigt.</w:t>
+        <w:t xml:space="preserve">Denken Sie daran, die Interfaces auch in den Dummy-Klassen zu verwenden, sofern Ihre Komponente derartige </w:t>
+      </w:r>
+      <w:proofErr w:type="spellStart"/>
+      <w:r>
+        <w:t>Dummies</w:t>
+      </w:r>
+      <w:proofErr w:type="spellEnd"/>
+      <w:r>
+        <w:t xml:space="preserve"> benötigt.</w:t>
       </w:r>
     </w:p>
     <w:p>
@@ -2247,17 +2408,38 @@
       <w:r>
         <w:t xml:space="preserve">Abhängigkeiten zu Komponenten anderer Teammitglieder, sind dafür eigene </w:t>
       </w:r>
+      <w:proofErr w:type="spellStart"/>
       <w:r>
         <w:t>Dummy</w:t>
       </w:r>
       <w:r>
-        <w:t>komponenten zu entwickeln, die die definierte Schnittstelle implementieren und Dummy-Daten liefern bzw. nichts tun</w:t>
+        <w:t>komponenten</w:t>
+      </w:r>
+      <w:proofErr w:type="spellEnd"/>
+      <w:r>
+        <w:t xml:space="preserve"> zu entwickeln, die die definierte Schnittstelle implementieren und Dummy-Daten liefern bzw. nichts tun</w:t>
       </w:r>
       <w:r>
         <w:t>, wenn z.B. eine Komponente für das Speichern zuständig ist</w:t>
       </w:r>
       <w:r>
-        <w:t>. In der letzten Projektphase werden diese Dummy-Dlls dann durch die fertigen Dlls der Tea</w:t>
+        <w:t>. In der letzten Projektphase werden diese Dummy-</w:t>
+      </w:r>
+      <w:proofErr w:type="spellStart"/>
+      <w:r>
+        <w:t>Dlls</w:t>
+      </w:r>
+      <w:proofErr w:type="spellEnd"/>
+      <w:r>
+        <w:t xml:space="preserve"> dann durch die fertigen </w:t>
+      </w:r>
+      <w:proofErr w:type="spellStart"/>
+      <w:r>
+        <w:t>Dlls</w:t>
+      </w:r>
+      <w:proofErr w:type="spellEnd"/>
+      <w:r>
+        <w:t xml:space="preserve"> der Tea</w:t>
       </w:r>
       <w:r>
         <w:t>m</w:t>
@@ -2289,7 +2471,23 @@
         <w:t xml:space="preserve"> ohne Verweise auf Komponenten anderer Mitglieder zu haben. Diese Verweise sind durch die beschriebenen Dummy-Projekte zu ersetzen.</w:t>
       </w:r>
       <w:r>
-        <w:t xml:space="preserve"> Dazu können in svn für jedes Teammitglied zusätzlich zur gesamten Projektmappe eigene Projektmappen im git angelegt werden.</w:t>
+        <w:t xml:space="preserve"> Dazu können in </w:t>
+      </w:r>
+      <w:proofErr w:type="spellStart"/>
+      <w:r>
+        <w:t>svn</w:t>
+      </w:r>
+      <w:proofErr w:type="spellEnd"/>
+      <w:r>
+        <w:t xml:space="preserve"> für jedes Teammitglied zusätzlich zur gesamten Projektmappe eigene Projektmappen im </w:t>
+      </w:r>
+      <w:proofErr w:type="spellStart"/>
+      <w:r>
+        <w:t>git</w:t>
+      </w:r>
+      <w:proofErr w:type="spellEnd"/>
+      <w:r>
+        <w:t xml:space="preserve"> angelegt werden.</w:t>
       </w:r>
     </w:p>
     <w:p>
@@ -2315,7 +2513,15 @@
         <w:t>anschließend</w:t>
       </w:r>
       <w:r>
-        <w:t xml:space="preserve"> open source ist bzw. von wem sie nachgenutzt werden kann. Eine übliche Lizenz für Hochschulprojekte ist die </w:t>
+        <w:t xml:space="preserve"> open </w:t>
+      </w:r>
+      <w:proofErr w:type="spellStart"/>
+      <w:r>
+        <w:t>source</w:t>
+      </w:r>
+      <w:proofErr w:type="spellEnd"/>
+      <w:r>
+        <w:t xml:space="preserve"> ist bzw. von wem sie nachgenutzt werden kann. Eine übliche Lizenz für Hochschulprojekte ist die </w:t>
       </w:r>
       <w:hyperlink r:id="rId15" w:history="1">
         <w:r>
@@ -2394,7 +2600,7 @@
       <w:rPr>
         <w:noProof/>
       </w:rPr>
-      <w:t>04.10.2019</w:t>
+      <w:t>21.10.2020</w:t>
     </w:r>
     <w:r>
       <w:fldChar w:fldCharType="end"/>
@@ -2448,7 +2654,7 @@
       <w:rPr>
         <w:noProof/>
       </w:rPr>
-      <w:t>04.10.2019</w:t>
+      <w:t>21.10.2020</w:t>
     </w:r>
     <w:r>
       <w:fldChar w:fldCharType="end"/>
@@ -2483,14 +2689,27 @@
     <w:r>
       <w:t xml:space="preserve"> von </w:t>
     </w:r>
-    <w:fldSimple w:instr=" SECTIONPAGES ">
-      <w:r>
-        <w:rPr>
-          <w:noProof/>
-        </w:rPr>
-        <w:t>4</w:t>
-      </w:r>
-    </w:fldSimple>
+    <w:r>
+      <w:fldChar w:fldCharType="begin"/>
+    </w:r>
+    <w:r>
+      <w:instrText xml:space="preserve"> SECTIONPAGES </w:instrText>
+    </w:r>
+    <w:r>
+      <w:fldChar w:fldCharType="separate"/>
+    </w:r>
+    <w:r>
+      <w:rPr>
+        <w:noProof/>
+      </w:rPr>
+      <w:t>4</w:t>
+    </w:r>
+    <w:r>
+      <w:rPr>
+        <w:noProof/>
+      </w:rPr>
+      <w:fldChar w:fldCharType="end"/>
+    </w:r>
   </w:p>
 </w:ftr>
 </file>
@@ -7359,7 +7578,7 @@
     <w:lsdException w:name="Table Web 2" w:semiHidden="1" w:unhideWhenUsed="1"/>
     <w:lsdException w:name="Table Web 3" w:semiHidden="1" w:unhideWhenUsed="1"/>
     <w:lsdException w:name="Balloon Text" w:semiHidden="1" w:unhideWhenUsed="1"/>
-    <w:lsdException w:name="Table Grid" w:semiHidden="1" w:uiPriority="59" w:unhideWhenUsed="1"/>
+    <w:lsdException w:name="Table Grid" w:uiPriority="59"/>
     <w:lsdException w:name="Table Theme" w:semiHidden="1" w:unhideWhenUsed="1"/>
     <w:lsdException w:name="Placeholder Text" w:semiHidden="1"/>
     <w:lsdException w:name="No Spacing" w:uiPriority="1" w:qFormat="1"/>

</xml_diff>

<commit_message>
Komponentendiagramm hinzugefügt, Risiken erweitert, Use Case erneuert
</commit_message>
<xml_diff>
--- a/pflichtenheft/Pflichtenheft und technische Spezifikation.docx
+++ b/pflichtenheft/Pflichtenheft und technische Spezifikation.docx
@@ -9,7 +9,7 @@
     <w:p/>
     <w:p>
       <w:pPr>
-        <w:pStyle w:val="Titre"/>
+        <w:pStyle w:val="Titel"/>
       </w:pPr>
       <w:r>
         <w:fldChar w:fldCharType="begin"/>
@@ -126,8 +126,8 @@
       </w:tblPr>
       <w:tblGrid>
         <w:gridCol w:w="1371"/>
-        <w:gridCol w:w="1801"/>
-        <w:gridCol w:w="6172"/>
+        <w:gridCol w:w="1800"/>
+        <w:gridCol w:w="6173"/>
       </w:tblGrid>
       <w:tr>
         <w:trPr>
@@ -139,7 +139,7 @@
           </w:tcPr>
           <w:p>
             <w:pPr>
-              <w:pStyle w:val="Corpsdetexte"/>
+              <w:pStyle w:val="Textkrper"/>
             </w:pPr>
             <w:r>
               <w:t>Datum</w:t>
@@ -152,7 +152,7 @@
           </w:tcPr>
           <w:p>
             <w:pPr>
-              <w:pStyle w:val="Corpsdetexte"/>
+              <w:pStyle w:val="Textkrper"/>
             </w:pPr>
             <w:r>
               <w:t>Bearbeiter</w:t>
@@ -165,7 +165,7 @@
           </w:tcPr>
           <w:p>
             <w:pPr>
-              <w:pStyle w:val="Corpsdetexte"/>
+              <w:pStyle w:val="Textkrper"/>
             </w:pPr>
             <w:r>
               <w:t>Durchgeführte Änderung</w:t>
@@ -180,7 +180,7 @@
           </w:tcPr>
           <w:p>
             <w:pPr>
-              <w:pStyle w:val="Corpsdetexte"/>
+              <w:pStyle w:val="Textkrper"/>
             </w:pPr>
             <w:r>
               <w:t>25.10.2020</w:t>
@@ -193,7 +193,7 @@
           </w:tcPr>
           <w:p>
             <w:pPr>
-              <w:pStyle w:val="Corpsdetexte"/>
+              <w:pStyle w:val="Textkrper"/>
             </w:pPr>
             <w:r>
               <w:t>Leonardo Hoch</w:t>
@@ -206,13 +206,19 @@
           </w:tcPr>
           <w:p>
             <w:pPr>
-              <w:pStyle w:val="Corpsdetexte"/>
+              <w:pStyle w:val="Textkrper"/>
             </w:pPr>
             <w:r>
               <w:t>Erstellung</w:t>
             </w:r>
             <w:r>
-              <w:t xml:space="preserve"> der Projekt </w:t>
+              <w:t xml:space="preserve"> </w:t>
+            </w:r>
+            <w:r>
+              <w:t>des Projekts</w:t>
+            </w:r>
+            <w:r>
+              <w:t xml:space="preserve"> </w:t>
             </w:r>
           </w:p>
         </w:tc>
@@ -224,8 +230,11 @@
           </w:tcPr>
           <w:p>
             <w:pPr>
-              <w:pStyle w:val="Corpsdetexte"/>
+              <w:pStyle w:val="Textkrper"/>
             </w:pPr>
+            <w:r>
+              <w:t>17.11.2020</w:t>
+            </w:r>
           </w:p>
         </w:tc>
         <w:tc>
@@ -234,8 +243,11 @@
           </w:tcPr>
           <w:p>
             <w:pPr>
-              <w:pStyle w:val="Corpsdetexte"/>
+              <w:pStyle w:val="Textkrper"/>
             </w:pPr>
+            <w:r>
+              <w:t>Leonardo Hoch</w:t>
+            </w:r>
           </w:p>
         </w:tc>
         <w:tc>
@@ -244,8 +256,23 @@
           </w:tcPr>
           <w:p>
             <w:pPr>
-              <w:pStyle w:val="Corpsdetexte"/>
+              <w:pStyle w:val="Textkrper"/>
             </w:pPr>
+            <w:r>
+              <w:t>Komponentendiagramm</w:t>
+            </w:r>
+            <w:r>
+              <w:t xml:space="preserve"> hinzugefügt</w:t>
+            </w:r>
+            <w:r>
+              <w:t>,</w:t>
+            </w:r>
+            <w:r>
+              <w:t xml:space="preserve"> Risiken erweitert</w:t>
+            </w:r>
+            <w:r>
+              <w:t>, Use Case erneuert</w:t>
+            </w:r>
           </w:p>
         </w:tc>
       </w:tr>
@@ -282,7 +309,7 @@
     </w:p>
     <w:p>
       <w:pPr>
-        <w:pStyle w:val="TM1"/>
+        <w:pStyle w:val="Verzeichnis1"/>
         <w:tabs>
           <w:tab w:val="left" w:pos="400"/>
           <w:tab w:val="right" w:leader="dot" w:pos="9118"/>
@@ -307,7 +334,7 @@
       <w:hyperlink w:anchor="_Toc5699678" w:history="1">
         <w:r>
           <w:rPr>
-            <w:rStyle w:val="Lienhypertexte"/>
+            <w:rStyle w:val="Hyperlink"/>
             <w:noProof/>
           </w:rPr>
           <w:t>1</w:t>
@@ -324,7 +351,7 @@
         </w:r>
         <w:r>
           <w:rPr>
-            <w:rStyle w:val="Lienhypertexte"/>
+            <w:rStyle w:val="Hyperlink"/>
             <w:noProof/>
           </w:rPr>
           <w:t>Visionen und Ziele</w:t>
@@ -381,7 +408,7 @@
     </w:p>
     <w:p>
       <w:pPr>
-        <w:pStyle w:val="TM1"/>
+        <w:pStyle w:val="Verzeichnis1"/>
         <w:tabs>
           <w:tab w:val="left" w:pos="400"/>
           <w:tab w:val="right" w:leader="dot" w:pos="9118"/>
@@ -397,7 +424,7 @@
       <w:hyperlink w:anchor="_Toc5699679" w:history="1">
         <w:r>
           <w:rPr>
-            <w:rStyle w:val="Lienhypertexte"/>
+            <w:rStyle w:val="Hyperlink"/>
             <w:noProof/>
           </w:rPr>
           <w:t>2</w:t>
@@ -414,7 +441,7 @@
         </w:r>
         <w:r>
           <w:rPr>
-            <w:rStyle w:val="Lienhypertexte"/>
+            <w:rStyle w:val="Hyperlink"/>
             <w:noProof/>
           </w:rPr>
           <w:t>Anforderungen an Ihr System</w:t>
@@ -471,7 +498,7 @@
     </w:p>
     <w:p>
       <w:pPr>
-        <w:pStyle w:val="TM2"/>
+        <w:pStyle w:val="Verzeichnis2"/>
         <w:tabs>
           <w:tab w:val="left" w:pos="1000"/>
           <w:tab w:val="right" w:leader="dot" w:pos="9118"/>
@@ -487,7 +514,7 @@
       <w:hyperlink w:anchor="_Toc5699680" w:history="1">
         <w:r>
           <w:rPr>
-            <w:rStyle w:val="Lienhypertexte"/>
+            <w:rStyle w:val="Hyperlink"/>
             <w:noProof/>
           </w:rPr>
           <w:t>2.1</w:t>
@@ -504,7 +531,7 @@
         </w:r>
         <w:r>
           <w:rPr>
-            <w:rStyle w:val="Lienhypertexte"/>
+            <w:rStyle w:val="Hyperlink"/>
             <w:noProof/>
           </w:rPr>
           <w:t>Use-Cases</w:t>
@@ -561,7 +588,7 @@
     </w:p>
     <w:p>
       <w:pPr>
-        <w:pStyle w:val="TM2"/>
+        <w:pStyle w:val="Verzeichnis2"/>
         <w:tabs>
           <w:tab w:val="left" w:pos="1000"/>
           <w:tab w:val="right" w:leader="dot" w:pos="9118"/>
@@ -577,7 +604,7 @@
       <w:hyperlink w:anchor="_Toc5699681" w:history="1">
         <w:r>
           <w:rPr>
-            <w:rStyle w:val="Lienhypertexte"/>
+            <w:rStyle w:val="Hyperlink"/>
             <w:noProof/>
           </w:rPr>
           <w:t>2.2</w:t>
@@ -594,7 +621,7 @@
         </w:r>
         <w:r>
           <w:rPr>
-            <w:rStyle w:val="Lienhypertexte"/>
+            <w:rStyle w:val="Hyperlink"/>
             <w:noProof/>
           </w:rPr>
           <w:t>Aktivitäten-Diagramme</w:t>
@@ -651,7 +678,7 @@
     </w:p>
     <w:p>
       <w:pPr>
-        <w:pStyle w:val="TM2"/>
+        <w:pStyle w:val="Verzeichnis2"/>
         <w:tabs>
           <w:tab w:val="left" w:pos="1000"/>
           <w:tab w:val="right" w:leader="dot" w:pos="9118"/>
@@ -667,7 +694,7 @@
       <w:hyperlink w:anchor="_Toc5699682" w:history="1">
         <w:r>
           <w:rPr>
-            <w:rStyle w:val="Lienhypertexte"/>
+            <w:rStyle w:val="Hyperlink"/>
             <w:noProof/>
           </w:rPr>
           <w:t>2.3</w:t>
@@ -684,7 +711,7 @@
         </w:r>
         <w:r>
           <w:rPr>
-            <w:rStyle w:val="Lienhypertexte"/>
+            <w:rStyle w:val="Hyperlink"/>
             <w:noProof/>
           </w:rPr>
           <w:t>GUI</w:t>
@@ -741,7 +768,7 @@
     </w:p>
     <w:p>
       <w:pPr>
-        <w:pStyle w:val="TM1"/>
+        <w:pStyle w:val="Verzeichnis1"/>
         <w:tabs>
           <w:tab w:val="left" w:pos="400"/>
           <w:tab w:val="right" w:leader="dot" w:pos="9118"/>
@@ -757,7 +784,7 @@
       <w:hyperlink w:anchor="_Toc5699683" w:history="1">
         <w:r>
           <w:rPr>
-            <w:rStyle w:val="Lienhypertexte"/>
+            <w:rStyle w:val="Hyperlink"/>
             <w:noProof/>
           </w:rPr>
           <w:t>3</w:t>
@@ -774,7 +801,7 @@
         </w:r>
         <w:r>
           <w:rPr>
-            <w:rStyle w:val="Lienhypertexte"/>
+            <w:rStyle w:val="Hyperlink"/>
             <w:noProof/>
           </w:rPr>
           <w:t>Realisierung</w:t>
@@ -831,7 +858,7 @@
     </w:p>
     <w:p>
       <w:pPr>
-        <w:pStyle w:val="TM2"/>
+        <w:pStyle w:val="Verzeichnis2"/>
         <w:tabs>
           <w:tab w:val="left" w:pos="1000"/>
           <w:tab w:val="right" w:leader="dot" w:pos="9118"/>
@@ -847,7 +874,7 @@
       <w:hyperlink w:anchor="_Toc5699684" w:history="1">
         <w:r>
           <w:rPr>
-            <w:rStyle w:val="Lienhypertexte"/>
+            <w:rStyle w:val="Hyperlink"/>
             <w:noProof/>
           </w:rPr>
           <w:t>3.1</w:t>
@@ -864,7 +891,7 @@
         </w:r>
         <w:r>
           <w:rPr>
-            <w:rStyle w:val="Lienhypertexte"/>
+            <w:rStyle w:val="Hyperlink"/>
             <w:noProof/>
           </w:rPr>
           <w:t>Allgemeines</w:t>
@@ -921,7 +948,7 @@
     </w:p>
     <w:p>
       <w:pPr>
-        <w:pStyle w:val="TM2"/>
+        <w:pStyle w:val="Verzeichnis2"/>
         <w:tabs>
           <w:tab w:val="left" w:pos="1000"/>
           <w:tab w:val="right" w:leader="dot" w:pos="9118"/>
@@ -937,7 +964,7 @@
       <w:hyperlink w:anchor="_Toc5699685" w:history="1">
         <w:r>
           <w:rPr>
-            <w:rStyle w:val="Lienhypertexte"/>
+            <w:rStyle w:val="Hyperlink"/>
             <w:noProof/>
           </w:rPr>
           <w:t>3.2</w:t>
@@ -954,7 +981,7 @@
         </w:r>
         <w:r>
           <w:rPr>
-            <w:rStyle w:val="Lienhypertexte"/>
+            <w:rStyle w:val="Hyperlink"/>
             <w:noProof/>
           </w:rPr>
           <w:t>Interne Schnittstellen</w:t>
@@ -1011,7 +1038,7 @@
     </w:p>
     <w:p>
       <w:pPr>
-        <w:pStyle w:val="TM2"/>
+        <w:pStyle w:val="Verzeichnis2"/>
         <w:tabs>
           <w:tab w:val="left" w:pos="1000"/>
           <w:tab w:val="right" w:leader="dot" w:pos="9118"/>
@@ -1027,7 +1054,7 @@
       <w:hyperlink w:anchor="_Toc5699686" w:history="1">
         <w:r>
           <w:rPr>
-            <w:rStyle w:val="Lienhypertexte"/>
+            <w:rStyle w:val="Hyperlink"/>
             <w:noProof/>
           </w:rPr>
           <w:t>3.3</w:t>
@@ -1044,7 +1071,7 @@
         </w:r>
         <w:r>
           <w:rPr>
-            <w:rStyle w:val="Lienhypertexte"/>
+            <w:rStyle w:val="Hyperlink"/>
             <w:noProof/>
           </w:rPr>
           <w:t>Visual-Studio-Projektsetup</w:t>
@@ -1101,7 +1128,7 @@
     </w:p>
     <w:p>
       <w:pPr>
-        <w:pStyle w:val="TM2"/>
+        <w:pStyle w:val="Verzeichnis2"/>
         <w:tabs>
           <w:tab w:val="left" w:pos="1000"/>
           <w:tab w:val="right" w:leader="dot" w:pos="9118"/>
@@ -1117,7 +1144,7 @@
       <w:hyperlink w:anchor="_Toc5699687" w:history="1">
         <w:r>
           <w:rPr>
-            <w:rStyle w:val="Lienhypertexte"/>
+            <w:rStyle w:val="Hyperlink"/>
             <w:noProof/>
           </w:rPr>
           <w:t>3.4</w:t>
@@ -1134,7 +1161,7 @@
         </w:r>
         <w:r>
           <w:rPr>
-            <w:rStyle w:val="Lienhypertexte"/>
+            <w:rStyle w:val="Hyperlink"/>
             <w:noProof/>
           </w:rPr>
           <w:t>Externe Schnittstellen</w:t>
@@ -1191,7 +1218,7 @@
     </w:p>
     <w:p>
       <w:pPr>
-        <w:pStyle w:val="TM1"/>
+        <w:pStyle w:val="Verzeichnis1"/>
         <w:tabs>
           <w:tab w:val="left" w:pos="400"/>
           <w:tab w:val="right" w:leader="dot" w:pos="9118"/>
@@ -1207,7 +1234,7 @@
       <w:hyperlink w:anchor="_Toc5699688" w:history="1">
         <w:r>
           <w:rPr>
-            <w:rStyle w:val="Lienhypertexte"/>
+            <w:rStyle w:val="Hyperlink"/>
             <w:noProof/>
           </w:rPr>
           <w:t>4</w:t>
@@ -1224,7 +1251,7 @@
         </w:r>
         <w:r>
           <w:rPr>
-            <w:rStyle w:val="Lienhypertexte"/>
+            <w:rStyle w:val="Hyperlink"/>
             <w:noProof/>
           </w:rPr>
           <w:t>Test und Implementierungsphase</w:t>
@@ -1281,7 +1308,7 @@
     </w:p>
     <w:p>
       <w:pPr>
-        <w:pStyle w:val="TM1"/>
+        <w:pStyle w:val="Verzeichnis1"/>
         <w:tabs>
           <w:tab w:val="left" w:pos="400"/>
           <w:tab w:val="right" w:leader="dot" w:pos="9118"/>
@@ -1297,7 +1324,7 @@
       <w:hyperlink w:anchor="_Toc5699689" w:history="1">
         <w:r>
           <w:rPr>
-            <w:rStyle w:val="Lienhypertexte"/>
+            <w:rStyle w:val="Hyperlink"/>
             <w:noProof/>
           </w:rPr>
           <w:t>5</w:t>
@@ -1314,7 +1341,7 @@
         </w:r>
         <w:r>
           <w:rPr>
-            <w:rStyle w:val="Lienhypertexte"/>
+            <w:rStyle w:val="Hyperlink"/>
             <w:noProof/>
           </w:rPr>
           <w:t>Planung</w:t>
@@ -1371,7 +1398,7 @@
     </w:p>
     <w:p>
       <w:pPr>
-        <w:pStyle w:val="TM1"/>
+        <w:pStyle w:val="Verzeichnis1"/>
         <w:tabs>
           <w:tab w:val="left" w:pos="400"/>
           <w:tab w:val="right" w:leader="dot" w:pos="9118"/>
@@ -1387,7 +1414,7 @@
       <w:hyperlink w:anchor="_Toc5699690" w:history="1">
         <w:r>
           <w:rPr>
-            <w:rStyle w:val="Lienhypertexte"/>
+            <w:rStyle w:val="Hyperlink"/>
             <w:noProof/>
           </w:rPr>
           <w:t>6</w:t>
@@ -1404,7 +1431,7 @@
         </w:r>
         <w:r>
           <w:rPr>
-            <w:rStyle w:val="Lienhypertexte"/>
+            <w:rStyle w:val="Hyperlink"/>
             <w:noProof/>
           </w:rPr>
           <w:t>Lizenz</w:t>
@@ -1484,7 +1511,7 @@
     </w:p>
     <w:p>
       <w:pPr>
-        <w:pStyle w:val="Titre1"/>
+        <w:pStyle w:val="berschrift1"/>
       </w:pPr>
       <w:bookmarkStart w:id="1" w:name="_Toc5699678"/>
       <w:r>
@@ -1523,7 +1550,7 @@
     <w:p/>
     <w:tbl>
       <w:tblPr>
-        <w:tblStyle w:val="Grilledutableau"/>
+        <w:tblStyle w:val="Tabellenraster"/>
         <w:tblW w:w="9202" w:type="dxa"/>
         <w:tblLook w:val="04A0" w:firstRow="1" w:lastRow="0" w:firstColumn="1" w:lastColumn="0" w:noHBand="0" w:noVBand="1"/>
       </w:tblPr>
@@ -1626,13 +1653,8 @@
           </w:tcPr>
           <w:p>
             <w:r>
-              <w:t xml:space="preserve">10 </w:t>
+              <w:t>10 std</w:t>
             </w:r>
-            <w:proofErr w:type="spellStart"/>
-            <w:r>
-              <w:t>std</w:t>
-            </w:r>
-            <w:proofErr w:type="spellEnd"/>
           </w:p>
         </w:tc>
       </w:tr>
@@ -1680,13 +1702,8 @@
           </w:tcPr>
           <w:p>
             <w:r>
-              <w:t xml:space="preserve">17 </w:t>
+              <w:t>17 std</w:t>
             </w:r>
-            <w:proofErr w:type="spellStart"/>
-            <w:r>
-              <w:t>std</w:t>
-            </w:r>
-            <w:proofErr w:type="spellEnd"/>
           </w:p>
         </w:tc>
       </w:tr>
@@ -1725,19 +1742,15 @@
             <w:r>
               <w:t>Auslesen-</w:t>
             </w:r>
-            <w:proofErr w:type="spellStart"/>
             <w:r>
-              <w:t>Funtion</w:t>
+              <w:t>Funktion</w:t>
             </w:r>
-            <w:proofErr w:type="spellEnd"/>
             <w:r>
               <w:t xml:space="preserve"> </w:t>
             </w:r>
-            <w:proofErr w:type="spellStart"/>
             <w:r>
-              <w:t>enier</w:t>
+              <w:t>einer</w:t>
             </w:r>
-            <w:proofErr w:type="spellEnd"/>
             <w:r>
               <w:t xml:space="preserve"> Datei testen </w:t>
             </w:r>
@@ -1750,13 +1763,8 @@
           </w:tcPr>
           <w:p>
             <w:r>
-              <w:t xml:space="preserve">15 </w:t>
+              <w:t>15 std</w:t>
             </w:r>
-            <w:proofErr w:type="spellStart"/>
-            <w:r>
-              <w:t>std</w:t>
-            </w:r>
-            <w:proofErr w:type="spellEnd"/>
           </w:p>
         </w:tc>
       </w:tr>
@@ -1804,13 +1812,8 @@
           </w:tcPr>
           <w:p>
             <w:r>
-              <w:t xml:space="preserve">24 </w:t>
+              <w:t>24 std</w:t>
             </w:r>
-            <w:proofErr w:type="spellStart"/>
-            <w:r>
-              <w:t>std</w:t>
-            </w:r>
-            <w:proofErr w:type="spellEnd"/>
           </w:p>
         </w:tc>
       </w:tr>
@@ -1846,21 +1849,32 @@
             <w:shd w:val="clear" w:color="auto" w:fill="auto"/>
           </w:tcPr>
           <w:p>
-            <w:proofErr w:type="spellStart"/>
             <w:r>
-              <w:t>Texthinfügen</w:t>
+              <w:t>Texthin</w:t>
             </w:r>
-            <w:proofErr w:type="spellEnd"/>
             <w:r>
-              <w:t xml:space="preserve"> im </w:t>
+              <w:t>zu</w:t>
             </w:r>
-            <w:proofErr w:type="spellStart"/>
             <w:r>
-              <w:t>worddatei</w:t>
+              <w:t>fügen i</w:t>
             </w:r>
-            <w:proofErr w:type="spellEnd"/>
             <w:r>
-              <w:t xml:space="preserve"> testen </w:t>
+              <w:t>n</w:t>
+            </w:r>
+            <w:r>
+              <w:t xml:space="preserve"> </w:t>
+            </w:r>
+            <w:r>
+              <w:t>W</w:t>
+            </w:r>
+            <w:r>
+              <w:t>ord</w:t>
+            </w:r>
+            <w:r>
+              <w:t xml:space="preserve"> D</w:t>
+            </w:r>
+            <w:r>
+              <w:t xml:space="preserve">atei testen </w:t>
             </w:r>
           </w:p>
         </w:tc>
@@ -1871,13 +1885,8 @@
           </w:tcPr>
           <w:p>
             <w:r>
-              <w:t xml:space="preserve">15 </w:t>
+              <w:t>15 std</w:t>
             </w:r>
-            <w:proofErr w:type="spellStart"/>
-            <w:r>
-              <w:t>std</w:t>
-            </w:r>
-            <w:proofErr w:type="spellEnd"/>
           </w:p>
         </w:tc>
       </w:tr>
@@ -1885,7 +1894,7 @@
     <w:p/>
     <w:p>
       <w:pPr>
-        <w:pStyle w:val="Titre1"/>
+        <w:pStyle w:val="berschrift1"/>
       </w:pPr>
       <w:bookmarkStart w:id="3" w:name="__RefHeading__155_1056094591"/>
       <w:bookmarkStart w:id="4" w:name="__RefHeading__157_1056094591"/>
@@ -1904,16 +1913,11 @@
     </w:p>
     <w:p>
       <w:pPr>
-        <w:pStyle w:val="Titre2"/>
+        <w:pStyle w:val="berschrift2"/>
       </w:pPr>
       <w:bookmarkStart w:id="8" w:name="_Toc5699680"/>
-      <w:proofErr w:type="spellStart"/>
-      <w:r>
-        <w:t>Use</w:t>
-      </w:r>
-      <w:proofErr w:type="spellEnd"/>
-      <w:r>
-        <w:t>-Cases</w:t>
+      <w:r>
+        <w:t>Use-Cases</w:t>
       </w:r>
       <w:bookmarkEnd w:id="8"/>
     </w:p>
@@ -1923,10 +1927,10 @@
           <w:noProof/>
         </w:rPr>
         <w:drawing>
-          <wp:inline distT="0" distB="0" distL="0" distR="0">
-            <wp:extent cx="6420464" cy="3868597"/>
-            <wp:effectExtent l="0" t="0" r="6350" b="5080"/>
-            <wp:docPr id="4" name="Image 4"/>
+          <wp:inline distT="0" distB="0" distL="0" distR="0" wp14:anchorId="3B20368D" wp14:editId="26CC19D3">
+            <wp:extent cx="5796280" cy="3710940"/>
+            <wp:effectExtent l="0" t="0" r="0" b="3810"/>
+            <wp:docPr id="3" name="Grafik 3"/>
             <wp:cNvGraphicFramePr>
               <a:graphicFrameLocks xmlns:a="http://schemas.openxmlformats.org/drawingml/2006/main" noChangeAspect="1"/>
             </wp:cNvGraphicFramePr>
@@ -1934,8 +1938,10 @@
               <a:graphicData uri="http://schemas.openxmlformats.org/drawingml/2006/picture">
                 <pic:pic xmlns:pic="http://schemas.openxmlformats.org/drawingml/2006/picture">
                   <pic:nvPicPr>
-                    <pic:cNvPr id="4" name="Usecase.jpg"/>
-                    <pic:cNvPicPr/>
+                    <pic:cNvPr id="0" name="Picture 3"/>
+                    <pic:cNvPicPr>
+                      <a:picLocks noChangeAspect="1" noChangeArrowheads="1"/>
+                    </pic:cNvPicPr>
                   </pic:nvPicPr>
                   <pic:blipFill>
                     <a:blip r:embed="rId14">
@@ -1945,18 +1951,23 @@
                         </a:ext>
                       </a:extLst>
                     </a:blip>
+                    <a:srcRect/>
                     <a:stretch>
                       <a:fillRect/>
                     </a:stretch>
                   </pic:blipFill>
-                  <pic:spPr>
+                  <pic:spPr bwMode="auto">
                     <a:xfrm>
                       <a:off x="0" y="0"/>
-                      <a:ext cx="6454553" cy="3889137"/>
+                      <a:ext cx="5796280" cy="3710940"/>
                     </a:xfrm>
                     <a:prstGeom prst="rect">
                       <a:avLst/>
                     </a:prstGeom>
+                    <a:noFill/>
+                    <a:ln>
+                      <a:noFill/>
+                    </a:ln>
                   </pic:spPr>
                 </pic:pic>
               </a:graphicData>
@@ -1967,7 +1978,7 @@
     </w:p>
     <w:p>
       <w:pPr>
-        <w:pStyle w:val="Titre2"/>
+        <w:pStyle w:val="berschrift2"/>
       </w:pPr>
       <w:r>
         <w:t>Risiken</w:t>
@@ -1975,7 +1986,7 @@
     </w:p>
     <w:tbl>
       <w:tblPr>
-        <w:tblStyle w:val="Grilledutableau"/>
+        <w:tblStyle w:val="Tabellenraster"/>
         <w:tblW w:w="9148" w:type="dxa"/>
         <w:tblLook w:val="04A0" w:firstRow="1" w:lastRow="0" w:firstColumn="1" w:lastColumn="0" w:noHBand="0" w:noVBand="1"/>
       </w:tblPr>
@@ -2008,6 +2019,14 @@
               <w:t>Dateiformatierung</w:t>
             </w:r>
           </w:p>
+          <w:p>
+            <w:pPr>
+              <w:jc w:val="center"/>
+            </w:pPr>
+            <w:r>
+              <w:t>Textkursor blinkt in Word</w:t>
+            </w:r>
+          </w:p>
         </w:tc>
         <w:tc>
           <w:tcPr>
@@ -2026,6 +2045,9 @@
             <w:pPr>
               <w:jc w:val="center"/>
             </w:pPr>
+            <w:r>
+              <w:t>Word &amp; Excel sind XML</w:t>
+            </w:r>
           </w:p>
         </w:tc>
       </w:tr>
@@ -2058,13 +2080,8 @@
               <w:jc w:val="center"/>
             </w:pPr>
             <w:r>
-              <w:t>Auslesen von Header/</w:t>
+              <w:t>Auslesen von Header/Footer</w:t>
             </w:r>
-            <w:proofErr w:type="spellStart"/>
-            <w:r>
-              <w:t>Footer</w:t>
-            </w:r>
-            <w:proofErr w:type="spellEnd"/>
           </w:p>
         </w:tc>
         <w:tc>
@@ -2078,6 +2095,9 @@
             <w:r>
               <w:t xml:space="preserve"> </w:t>
             </w:r>
+            <w:r>
+              <w:t>Präzision Klick</w:t>
+            </w:r>
           </w:p>
         </w:tc>
       </w:tr>
@@ -2086,12 +2106,11 @@
     <w:p/>
     <w:p>
       <w:pPr>
-        <w:pStyle w:val="Titre2"/>
+        <w:pStyle w:val="berschrift2"/>
       </w:pPr>
       <w:bookmarkStart w:id="9" w:name="_Ref5019292"/>
       <w:bookmarkStart w:id="10" w:name="_Toc5699682"/>
       <w:r>
-        <w:lastRenderedPageBreak/>
         <w:t>GUI</w:t>
       </w:r>
       <w:bookmarkEnd w:id="9"/>
@@ -2099,20 +2118,76 @@
     </w:p>
     <w:p>
       <w:r>
-        <w:t xml:space="preserve">Erstellen Sie einen </w:t>
-      </w:r>
-      <w:proofErr w:type="spellStart"/>
-      <w:r>
-        <w:t>Mockup</w:t>
-      </w:r>
-      <w:proofErr w:type="spellEnd"/>
-      <w:r>
-        <w:t xml:space="preserve"> Ihrer GUI. Dazu sollen für die wichtigen Anwendungsfälle die Oberflächen entworfen und ihre Funktion beschrieben werden.</w:t>
+        <w:t>Erstellen Sie einen Mockup Ihrer GUI. Dazu sollen für die wichtigen Anwendungsfälle die Oberflächen entworfen und ihre Funktion beschrieben werden.</w:t>
       </w:r>
     </w:p>
     <w:p>
       <w:pPr>
-        <w:pStyle w:val="Titre1"/>
+        <w:pStyle w:val="berschrift2"/>
+      </w:pPr>
+      <w:r>
+        <w:lastRenderedPageBreak/>
+        <w:t>Komponentendiagramm</w:t>
+      </w:r>
+    </w:p>
+    <w:p>
+      <w:r>
+        <w:rPr>
+          <w:noProof/>
+        </w:rPr>
+        <w:drawing>
+          <wp:inline distT="0" distB="0" distL="0" distR="0" wp14:anchorId="22828448" wp14:editId="379EE362">
+            <wp:extent cx="5796280" cy="4006850"/>
+            <wp:effectExtent l="0" t="0" r="0" b="0"/>
+            <wp:docPr id="1" name="Grafik 1"/>
+            <wp:cNvGraphicFramePr>
+              <a:graphicFrameLocks xmlns:a="http://schemas.openxmlformats.org/drawingml/2006/main" noChangeAspect="1"/>
+            </wp:cNvGraphicFramePr>
+            <a:graphic xmlns:a="http://schemas.openxmlformats.org/drawingml/2006/main">
+              <a:graphicData uri="http://schemas.openxmlformats.org/drawingml/2006/picture">
+                <pic:pic xmlns:pic="http://schemas.openxmlformats.org/drawingml/2006/picture">
+                  <pic:nvPicPr>
+                    <pic:cNvPr id="0" name="Picture 1"/>
+                    <pic:cNvPicPr>
+                      <a:picLocks noChangeAspect="1" noChangeArrowheads="1"/>
+                    </pic:cNvPicPr>
+                  </pic:nvPicPr>
+                  <pic:blipFill>
+                    <a:blip r:embed="rId15">
+                      <a:extLst>
+                        <a:ext uri="{28A0092B-C50C-407E-A947-70E740481C1C}">
+                          <a14:useLocalDpi xmlns:a14="http://schemas.microsoft.com/office/drawing/2010/main" val="0"/>
+                        </a:ext>
+                      </a:extLst>
+                    </a:blip>
+                    <a:srcRect/>
+                    <a:stretch>
+                      <a:fillRect/>
+                    </a:stretch>
+                  </pic:blipFill>
+                  <pic:spPr bwMode="auto">
+                    <a:xfrm>
+                      <a:off x="0" y="0"/>
+                      <a:ext cx="5796280" cy="4006850"/>
+                    </a:xfrm>
+                    <a:prstGeom prst="rect">
+                      <a:avLst/>
+                    </a:prstGeom>
+                    <a:noFill/>
+                    <a:ln>
+                      <a:noFill/>
+                    </a:ln>
+                  </pic:spPr>
+                </pic:pic>
+              </a:graphicData>
+            </a:graphic>
+          </wp:inline>
+        </w:drawing>
+      </w:r>
+    </w:p>
+    <w:p>
+      <w:pPr>
+        <w:pStyle w:val="berschrift1"/>
       </w:pPr>
       <w:bookmarkStart w:id="11" w:name="_Toc5699683"/>
       <w:r>
@@ -2122,7 +2197,7 @@
     </w:p>
     <w:p>
       <w:pPr>
-        <w:pStyle w:val="Titre2"/>
+        <w:pStyle w:val="berschrift2"/>
       </w:pPr>
       <w:bookmarkStart w:id="12" w:name="_Toc5699684"/>
       <w:r>
@@ -2141,15 +2216,7 @@
         <w:t xml:space="preserve"> </w:t>
       </w:r>
       <w:r>
-        <w:t xml:space="preserve">zu. Legen Sie fest, welche </w:t>
-      </w:r>
-      <w:proofErr w:type="spellStart"/>
-      <w:r>
-        <w:t>Use</w:t>
-      </w:r>
-      <w:proofErr w:type="spellEnd"/>
-      <w:r>
-        <w:t xml:space="preserve">-Cases in welcher Komponente </w:t>
+        <w:t xml:space="preserve">zu. Legen Sie fest, welche Use-Cases in welcher Komponente </w:t>
       </w:r>
       <w:r>
         <w:t xml:space="preserve">oder welchen Komponenten </w:t>
@@ -2189,7 +2256,7 @@
     </w:p>
     <w:p>
       <w:pPr>
-        <w:pStyle w:val="Titre2"/>
+        <w:pStyle w:val="berschrift2"/>
       </w:pPr>
       <w:bookmarkStart w:id="13" w:name="_Ref5019203"/>
       <w:bookmarkStart w:id="14" w:name="_Ref5019793"/>
@@ -2208,6 +2275,7 @@
     </w:p>
     <w:p>
       <w:r>
+        <w:lastRenderedPageBreak/>
         <w:t xml:space="preserve">Erstellen Sie </w:t>
       </w:r>
       <w:r>
@@ -2217,15 +2285,7 @@
         <w:t>eine Visual-Studio-Projektmappe und fügen Sie ein neues Klassenbibliotheks-Projekt hinzu</w:t>
       </w:r>
       <w:r>
-        <w:t xml:space="preserve">, das Sie </w:t>
-      </w:r>
-      <w:proofErr w:type="spellStart"/>
-      <w:r>
-        <w:t>CommonInterfaces</w:t>
-      </w:r>
-      <w:proofErr w:type="spellEnd"/>
-      <w:r>
-        <w:t xml:space="preserve"> nennen. </w:t>
+        <w:t xml:space="preserve">, das Sie CommonInterfaces nennen. </w:t>
       </w:r>
       <w:r>
         <w:t xml:space="preserve">Erstellen Sie darin nun </w:t>
@@ -2275,13 +2335,8 @@
         <w:t xml:space="preserve">bspw. </w:t>
       </w:r>
       <w:r>
-        <w:t xml:space="preserve">eine Komponente </w:t>
-      </w:r>
-      <w:proofErr w:type="spellStart"/>
-      <w:r>
-        <w:t>UserManagement</w:t>
-      </w:r>
-      <w:proofErr w:type="spellEnd"/>
+        <w:t>eine Komponente UserManagement</w:t>
+      </w:r>
       <w:r>
         <w:t xml:space="preserve"> im Komponente</w:t>
       </w:r>
@@ -2292,15 +2347,7 @@
         <w:t>diagramm</w:t>
       </w:r>
       <w:r>
-        <w:t xml:space="preserve">, die von anderen Komponenten benutzt würde, so hieße das entsprechende Interface </w:t>
-      </w:r>
-      <w:proofErr w:type="spellStart"/>
-      <w:r>
-        <w:t>IUserManagement</w:t>
-      </w:r>
-      <w:proofErr w:type="spellEnd"/>
-      <w:r>
-        <w:t xml:space="preserve">. In der </w:t>
+        <w:t xml:space="preserve">, die von anderen Komponenten benutzt würde, so hieße das entsprechende Interface IUserManagement. In der </w:t>
       </w:r>
       <w:r>
         <w:t xml:space="preserve">später anzulegenden </w:t>
@@ -2312,15 +2359,7 @@
         <w:t xml:space="preserve"> (Projektmappe)</w:t>
       </w:r>
       <w:r>
-        <w:t xml:space="preserve"> </w:t>
-      </w:r>
-      <w:proofErr w:type="spellStart"/>
-      <w:r>
-        <w:t>UserManagement</w:t>
-      </w:r>
-      <w:proofErr w:type="spellEnd"/>
-      <w:r>
-        <w:t xml:space="preserve"> muss </w:t>
+        <w:t xml:space="preserve"> UserManagement muss </w:t>
       </w:r>
       <w:r>
         <w:t xml:space="preserve">dann </w:t>
@@ -2365,24 +2404,15 @@
     </w:p>
     <w:p>
       <w:r>
-        <w:t xml:space="preserve">Alternativ zu Interfaces können Sie in den </w:t>
-      </w:r>
-      <w:proofErr w:type="spellStart"/>
-      <w:r>
-        <w:t>CommonInterfaces</w:t>
-      </w:r>
-      <w:proofErr w:type="spellEnd"/>
-      <w:r>
-        <w:t xml:space="preserve"> auch abstrakte Klassen verwenden, wenn dies funktional geboten ist.</w:t>
+        <w:t>Alternativ zu Interfaces können Sie in den CommonInterfaces auch abstrakte Klassen verwenden, wenn dies funktional geboten ist.</w:t>
       </w:r>
     </w:p>
     <w:p>
       <w:pPr>
-        <w:pStyle w:val="Titre2"/>
+        <w:pStyle w:val="berschrift2"/>
       </w:pPr>
       <w:bookmarkStart w:id="16" w:name="_Toc5699686"/>
       <w:r>
-        <w:lastRenderedPageBreak/>
         <w:t>Visual-Studio-Projektsetup</w:t>
       </w:r>
       <w:bookmarkEnd w:id="16"/>
@@ -2439,13 +2469,8 @@
         <w:t xml:space="preserve"> bzw. Windows Anwendung</w:t>
       </w:r>
       <w:r>
-        <w:t xml:space="preserve">), alle anderen Komponenten sind </w:t>
-      </w:r>
-      <w:proofErr w:type="spellStart"/>
-      <w:r>
-        <w:t>Dlls</w:t>
-      </w:r>
-      <w:proofErr w:type="spellEnd"/>
+        <w:t>), alle anderen Komponenten sind Dlls</w:t>
+      </w:r>
       <w:r>
         <w:t xml:space="preserve"> (Klassenbibliotheken)</w:t>
       </w:r>
@@ -2456,16 +2481,11 @@
         <w:t xml:space="preserve">später noch anzulegenden </w:t>
       </w:r>
       <w:r>
-        <w:t xml:space="preserve">Testprojekte sind ebenfalls </w:t>
-      </w:r>
-      <w:proofErr w:type="spellStart"/>
-      <w:r>
-        <w:t>Exe</w:t>
+        <w:t>Testprojekte sind ebenfalls Exe</w:t>
       </w:r>
       <w:r>
         <w:t>cutables</w:t>
       </w:r>
-      <w:proofErr w:type="spellEnd"/>
       <w:r>
         <w:t>.</w:t>
       </w:r>
@@ -2490,15 +2510,7 @@
         <w:fldChar w:fldCharType="end"/>
       </w:r>
       <w:r>
-        <w:t xml:space="preserve"> vorgeschlagene </w:t>
-      </w:r>
-      <w:proofErr w:type="spellStart"/>
-      <w:r>
-        <w:t>Mockup</w:t>
-      </w:r>
-      <w:proofErr w:type="spellEnd"/>
-      <w:r>
-        <w:t xml:space="preserve"> (</w:t>
+        <w:t xml:space="preserve"> vorgeschlagene Mockup (</w:t>
       </w:r>
       <w:r>
         <w:t xml:space="preserve">noch </w:t>
@@ -2554,15 +2566,7 @@
         <w:t xml:space="preserve">bzw. von der abstrakten Klasse erben </w:t>
       </w:r>
       <w:r>
-        <w:t xml:space="preserve">und geben Sie der Klasse einen zweckmäßigen Namen. Hinweis: alle Klassenbibliotheken (bis auf die </w:t>
-      </w:r>
-      <w:proofErr w:type="spellStart"/>
-      <w:r>
-        <w:t>CommonInterfaces</w:t>
-      </w:r>
-      <w:proofErr w:type="spellEnd"/>
-      <w:r>
-        <w:t xml:space="preserve">) müssen eine Klasse beinhalten, die ein Interface implementiert oder ein Interface </w:t>
+        <w:t xml:space="preserve">und geben Sie der Klasse einen zweckmäßigen Namen. Hinweis: alle Klassenbibliotheken (bis auf die CommonInterfaces) müssen eine Klasse beinhalten, die ein Interface implementiert oder ein Interface </w:t>
       </w:r>
       <w:r>
         <w:t xml:space="preserve">einer anderen Komponente </w:t>
@@ -2579,20 +2583,12 @@
     </w:p>
     <w:p>
       <w:r>
-        <w:t xml:space="preserve">Checken Sie die Projektmappe mit allen Projekten und Test- bzw. Dummy-Projekten in </w:t>
-      </w:r>
-      <w:proofErr w:type="spellStart"/>
-      <w:r>
-        <w:t>git</w:t>
-      </w:r>
-      <w:proofErr w:type="spellEnd"/>
-      <w:r>
-        <w:t xml:space="preserve"> ein.</w:t>
+        <w:t>Checken Sie die Projektmappe mit allen Projekten und Test- bzw. Dummy-Projekten in git ein.</w:t>
       </w:r>
     </w:p>
     <w:p>
       <w:pPr>
-        <w:pStyle w:val="Titre2"/>
+        <w:pStyle w:val="berschrift2"/>
       </w:pPr>
       <w:bookmarkStart w:id="17" w:name="_Ref432932817"/>
       <w:bookmarkStart w:id="18" w:name="_Ref463878737"/>
@@ -2615,12 +2611,16 @@
         <w:t>Beschreiben Sie</w:t>
       </w:r>
       <w:r>
-        <w:t xml:space="preserve"> die externen Schnittstellen Ihres Systems. Erstellen Sie dazu eine Tabelle, in der Sie den Namen der Schnittstelle, die Art der Schnittstelle (das könnte eine Datei, ein anderes System sein), den Typ der Schnittstellenimplementierung (Dateizugriff, http-Zugriff, COM-Zugriff o.ä.) und die Komponente, die für die Realisierung der externen Anbindung zuständig ist, auflisten.</w:t>
+        <w:t xml:space="preserve"> die externen Schnittstellen Ihres Systems. Erstellen Sie dazu eine Tabelle, in der Sie den Namen der Schnittstelle, die Art der Schnittstelle (das könnte eine Datei, ein anderes System sein), den Typ der Schnittstellenimplementierung (Dateizugriff, http-</w:t>
+      </w:r>
+      <w:r>
+        <w:lastRenderedPageBreak/>
+        <w:t>Zugriff, COM-Zugriff o.ä.) und die Komponente, die für die Realisierung der externen Anbindung zuständig ist, auflisten.</w:t>
       </w:r>
     </w:p>
     <w:p>
       <w:pPr>
-        <w:pStyle w:val="Titre1"/>
+        <w:pStyle w:val="berschrift1"/>
       </w:pPr>
       <w:bookmarkStart w:id="20" w:name="__RefHeading__163_1056094591"/>
       <w:bookmarkStart w:id="21" w:name="__RefHeading__165_1056094591"/>
@@ -2645,11 +2645,9 @@
       <w:r>
         <w:t>Komponenten (</w:t>
       </w:r>
-      <w:proofErr w:type="spellStart"/>
       <w:r>
         <w:t>Dlls</w:t>
       </w:r>
-      <w:proofErr w:type="spellEnd"/>
       <w:r>
         <w:t>)</w:t>
       </w:r>
@@ -2660,40 +2658,16 @@
         <w:t>exakt 1</w:t>
       </w:r>
       <w:r>
-        <w:t xml:space="preserve"> eigenes </w:t>
-      </w:r>
-      <w:proofErr w:type="spellStart"/>
-      <w:r>
-        <w:t>Executable</w:t>
-      </w:r>
-      <w:proofErr w:type="spellEnd"/>
-      <w:r>
-        <w:t>-Projekt haben, mit dem die eigenen Komponenten getestet werden können.</w:t>
-      </w:r>
-      <w:r>
-        <w:t xml:space="preserve"> Für die Entwicklung der GUI stellt die GUI selber das </w:t>
-      </w:r>
-      <w:proofErr w:type="spellStart"/>
-      <w:r>
-        <w:t>Executable</w:t>
-      </w:r>
-      <w:proofErr w:type="spellEnd"/>
-      <w:r>
-        <w:t xml:space="preserve"> dar, dann allerdings mit Dummy-Komponenten die die später einzubindenden Komponenten der Teammitglieder imitieren und exakt die gleichen Schnittstellen haben, aber nur Testdaten liefern.</w:t>
+        <w:t xml:space="preserve"> eigenes Executable-Projekt haben, mit dem die eigenen Komponenten getestet werden können.</w:t>
+      </w:r>
+      <w:r>
+        <w:t xml:space="preserve"> Für die Entwicklung der GUI stellt die GUI selber das Executable dar, dann allerdings mit Dummy-Komponenten die die später einzubindenden Komponenten der Teammitglieder imitieren und exakt die gleichen Schnittstellen haben, aber nur Testdaten liefern.</w:t>
       </w:r>
       <w:r>
         <w:t xml:space="preserve"> </w:t>
       </w:r>
       <w:r>
-        <w:t xml:space="preserve">Denken Sie daran, die Interfaces auch in den Dummy-Klassen zu verwenden, sofern Ihre Komponente derartige </w:t>
-      </w:r>
-      <w:proofErr w:type="spellStart"/>
-      <w:r>
-        <w:t>Dummies</w:t>
-      </w:r>
-      <w:proofErr w:type="spellEnd"/>
-      <w:r>
-        <w:t xml:space="preserve"> benötigt.</w:t>
+        <w:t>Denken Sie daran, die Interfaces auch in den Dummy-Klassen zu verwenden, sofern Ihre Komponente derartige Dummies benötigt.</w:t>
       </w:r>
     </w:p>
     <w:p>
@@ -2706,38 +2680,17 @@
       <w:r>
         <w:t xml:space="preserve">Abhängigkeiten zu Komponenten anderer Teammitglieder, sind dafür eigene </w:t>
       </w:r>
-      <w:proofErr w:type="spellStart"/>
       <w:r>
         <w:t>Dummy</w:t>
       </w:r>
       <w:r>
-        <w:t>komponenten</w:t>
-      </w:r>
-      <w:proofErr w:type="spellEnd"/>
-      <w:r>
-        <w:t xml:space="preserve"> zu entwickeln, die die definierte Schnittstelle implementieren und Dummy-Daten liefern bzw. nichts tun</w:t>
+        <w:t>komponenten zu entwickeln, die die definierte Schnittstelle implementieren und Dummy-Daten liefern bzw. nichts tun</w:t>
       </w:r>
       <w:r>
         <w:t>, wenn z.B. eine Komponente für das Speichern zuständig ist</w:t>
       </w:r>
       <w:r>
-        <w:t>. In der letzten Projektphase werden diese Dummy-</w:t>
-      </w:r>
-      <w:proofErr w:type="spellStart"/>
-      <w:r>
-        <w:t>Dlls</w:t>
-      </w:r>
-      <w:proofErr w:type="spellEnd"/>
-      <w:r>
-        <w:t xml:space="preserve"> dann durch die fertigen </w:t>
-      </w:r>
-      <w:proofErr w:type="spellStart"/>
-      <w:r>
-        <w:t>Dlls</w:t>
-      </w:r>
-      <w:proofErr w:type="spellEnd"/>
-      <w:r>
-        <w:t xml:space="preserve"> der Tea</w:t>
+        <w:t>. In der letzten Projektphase werden diese Dummy-Dlls dann durch die fertigen Dlls der Tea</w:t>
       </w:r>
       <w:r>
         <w:t>m</w:t>
@@ -2748,7 +2701,6 @@
     </w:p>
     <w:p>
       <w:r>
-        <w:lastRenderedPageBreak/>
         <w:t>Wenn die eigene Komponente eine Klassenbibliothek ist, muss ein Testprojekt als Windows-Anwendung erstellt werden, das die eigene Komponente einbindet und dann testen kann. Dies kann mit einer GUI oder auch als Konsolenanwendung realisiert werden.</w:t>
       </w:r>
     </w:p>
@@ -2769,23 +2721,7 @@
         <w:t xml:space="preserve"> ohne Verweise auf Komponenten anderer Mitglieder zu haben. Diese Verweise sind durch die beschriebenen Dummy-Projekte zu ersetzen.</w:t>
       </w:r>
       <w:r>
-        <w:t xml:space="preserve"> Dazu können in </w:t>
-      </w:r>
-      <w:proofErr w:type="spellStart"/>
-      <w:r>
-        <w:t>svn</w:t>
-      </w:r>
-      <w:proofErr w:type="spellEnd"/>
-      <w:r>
-        <w:t xml:space="preserve"> für jedes Teammitglied zusätzlich zur gesamten Projektmappe eigene Projektmappen im </w:t>
-      </w:r>
-      <w:proofErr w:type="spellStart"/>
-      <w:r>
-        <w:t>git</w:t>
-      </w:r>
-      <w:proofErr w:type="spellEnd"/>
-      <w:r>
-        <w:t xml:space="preserve"> angelegt werden.</w:t>
+        <w:t xml:space="preserve"> Dazu können in svn für jedes Teammitglied zusätzlich zur gesamten Projektmappe eigene Projektmappen im git angelegt werden.</w:t>
       </w:r>
     </w:p>
     <w:p>
@@ -2795,7 +2731,7 @@
     </w:p>
     <w:p>
       <w:pPr>
-        <w:pStyle w:val="Titre1"/>
+        <w:pStyle w:val="berschrift1"/>
       </w:pPr>
       <w:bookmarkStart w:id="26" w:name="_Toc5699690"/>
       <w:r>
@@ -2820,7 +2756,7 @@
           <w:color w:val="202122"/>
           <w:spacing w:val="0"/>
           <w:shd w:val="clear" w:color="auto" w:fill="FFFFFF"/>
-          <w:lang w:val="fr-DE" w:eastAsia="fr-FR"/>
+          <w:lang w:eastAsia="fr-FR"/>
         </w:rPr>
         <w:t xml:space="preserve">Copyright (c) </w:t>
       </w:r>
@@ -2840,7 +2776,7 @@
           <w:color w:val="202122"/>
           <w:spacing w:val="0"/>
           <w:shd w:val="clear" w:color="auto" w:fill="FFFFFF"/>
-          <w:lang w:val="fr-DE" w:eastAsia="fr-FR"/>
+          <w:lang w:eastAsia="fr-FR"/>
         </w:rPr>
         <w:t xml:space="preserve"> </w:t>
       </w:r>
@@ -2864,7 +2800,7 @@
           <w:rFonts w:cstheme="minorHAnsi"/>
           <w:color w:val="202122"/>
           <w:spacing w:val="0"/>
-          <w:lang w:val="fr-DE" w:eastAsia="fr-FR"/>
+          <w:lang w:eastAsia="fr-FR"/>
         </w:rPr>
       </w:pPr>
       <w:r>
@@ -2872,7 +2808,7 @@
           <w:rFonts w:cstheme="minorHAnsi"/>
           <w:color w:val="202122"/>
           <w:spacing w:val="0"/>
-          <w:lang w:val="fr-DE" w:eastAsia="fr-FR"/>
+          <w:lang w:eastAsia="fr-FR"/>
         </w:rPr>
         <w:t>Jedem, der eine Kopie dieser Software und der zugehörigen Dokumentationsdateien (die "Software") erhält, wird hiermit kostenlos die Erlaubnis erteilt, ohne Einschränkung mit der Software zu handeln, einschließlich und ohne Einschränkung der Rechte zur Nutzung, zum Kopieren, Ändern, Zusammenführen, Veröffentlichen, Verteilen, Unterlizenzieren und/oder Verkaufen von Kopien der Software, und Personen, denen die Software zur Verfügung gestellt wird, dies unter den folgenden Bedingungen zu gestatten:</w:t>
       </w:r>
@@ -2886,7 +2822,7 @@
           <w:rFonts w:cstheme="minorHAnsi"/>
           <w:color w:val="202122"/>
           <w:spacing w:val="0"/>
-          <w:lang w:val="fr-DE" w:eastAsia="fr-FR"/>
+          <w:lang w:eastAsia="fr-FR"/>
         </w:rPr>
       </w:pPr>
       <w:r>
@@ -2894,8 +2830,9 @@
           <w:rFonts w:cstheme="minorHAnsi"/>
           <w:color w:val="202122"/>
           <w:spacing w:val="0"/>
-          <w:lang w:val="fr-DE" w:eastAsia="fr-FR"/>
+          <w:lang w:eastAsia="fr-FR"/>
         </w:rPr>
+        <w:lastRenderedPageBreak/>
         <w:t>Der obige Urheberrechtshinweis und dieser Genehmigungshinweis müssen in allen Kopien oder wesentlichen Teilen der Software enthalten sein.</w:t>
       </w:r>
     </w:p>
@@ -2908,7 +2845,7 @@
           <w:rFonts w:cstheme="minorHAnsi"/>
           <w:color w:val="202122"/>
           <w:spacing w:val="0"/>
-          <w:lang w:val="fr-DE" w:eastAsia="fr-FR"/>
+          <w:lang w:eastAsia="fr-FR"/>
         </w:rPr>
       </w:pPr>
       <w:r>
@@ -2916,7 +2853,7 @@
           <w:rFonts w:cstheme="minorHAnsi"/>
           <w:color w:val="202122"/>
           <w:spacing w:val="0"/>
-          <w:lang w:val="fr-DE" w:eastAsia="fr-FR"/>
+          <w:lang w:eastAsia="fr-FR"/>
         </w:rPr>
         <w:t>DIE SOFTWARE WIRD OHNE MÄNGELGEWÄHR UND OHNE JEGLICHE AUSDRÜCKLICHE ODER STILLSCHWEIGENDE GEWÄHRLEISTUNG, EINSCHLIEßLICH, ABER NICHT BESCHRÄNKT AUF DIE GEWÄHRLEISTUNG DER MARKTGÄNGIGKEIT, DER EIGNUNG FÜR EINEN BESTIMMTEN ZWECK UND DER NICHTVERLETZUNG VON RECHTEN DRITTER, ZUR VERFÜGUNG GESTELLT. DIE AUTOREN ODER URHEBERRECHTSINHABER SIND IN KEINEM FALL HAFTBAR FÜR ANSPRÜCHE, SCHÄDEN ODER ANDERE VERPFLICHTUNGEN, OB IN EINER VERTRAGS- ODER HAFTUNGSKLAGE, EINER UNERLAUBTEN HANDLUNG ODER ANDERWEITIG, DIE SICH AUS, AUS ODER IN VERBINDUNG MIT DER SOFTWARE ODER DER NUTZUNG ODER ANDEREN GESCHÄFTEN MIT DER SOFTWARE ERGEBEN.</w:t>
       </w:r>
@@ -2924,12 +2861,12 @@
     <w:p>
       <w:pPr>
         <w:rPr>
-          <w:lang w:val="fr-DE"/>
+          <w:lang/>
         </w:rPr>
       </w:pPr>
     </w:p>
     <w:sectPr>
-      <w:footerReference w:type="default" r:id="rId15"/>
+      <w:footerReference w:type="default" r:id="rId16"/>
       <w:pgSz w:w="11906" w:h="16838"/>
       <w:pgMar w:top="2268" w:right="1247" w:bottom="1919" w:left="1531" w:header="709" w:footer="680" w:gutter="0"/>
       <w:pgNumType w:start="1"/>
@@ -2962,7 +2899,7 @@
 <w:ftr xmlns:wpc="http://schemas.microsoft.com/office/word/2010/wordprocessingCanvas" xmlns:cx="http://schemas.microsoft.com/office/drawing/2014/chartex" xmlns:cx1="http://schemas.microsoft.com/office/drawing/2015/9/8/chartex" xmlns:cx2="http://schemas.microsoft.com/office/drawing/2015/10/21/chartex" xmlns:cx3="http://schemas.microsoft.com/office/drawing/2016/5/9/chartex" xmlns:cx4="http://schemas.microsoft.com/office/drawing/2016/5/10/chartex" xmlns:cx5="http://schemas.microsoft.com/office/drawing/2016/5/11/chartex" xmlns:cx6="http://schemas.microsoft.com/office/drawing/2016/5/12/chartex" xmlns:cx7="http://schemas.microsoft.com/office/drawing/2016/5/13/chartex" xmlns:cx8="http://schemas.microsoft.com/office/drawing/2016/5/14/chartex" xmlns:mc="http://schemas.openxmlformats.org/markup-compatibility/2006" xmlns:aink="http://schemas.microsoft.com/office/drawing/2016/ink" xmlns:am3d="http://schemas.microsoft.com/office/drawing/2017/model3d" xmlns:o="urn:schemas-microsoft-com:office:office" xmlns:r="http://schemas.openxmlformats.org/officeDocument/2006/relationships" xmlns:m="http://schemas.openxmlformats.org/officeDocument/2006/math" xmlns:v="urn:schemas-microsoft-com:vml" xmlns:wp14="http://schemas.microsoft.com/office/word/2010/wordprocessingDrawing" xmlns:wp="http://schemas.openxmlformats.org/drawingml/2006/wordprocessingDrawing" xmlns:w10="urn:schemas-microsoft-com:office:word" xmlns:w="http://schemas.openxmlformats.org/wordprocessingml/2006/main" xmlns:w14="http://schemas.microsoft.com/office/word/2010/wordml" xmlns:w15="http://schemas.microsoft.com/office/word/2012/wordml" xmlns:w16cex="http://schemas.microsoft.com/office/word/2018/wordml/cex" xmlns:w16cid="http://schemas.microsoft.com/office/word/2016/wordml/cid" xmlns:w16="http://schemas.microsoft.com/office/word/2018/wordml" xmlns:w16se="http://schemas.microsoft.com/office/word/2015/wordml/symex" xmlns:wpg="http://schemas.microsoft.com/office/word/2010/wordprocessingGroup" xmlns:wpi="http://schemas.microsoft.com/office/word/2010/wordprocessingInk" xmlns:wne="http://schemas.microsoft.com/office/word/2006/wordml" xmlns:wps="http://schemas.microsoft.com/office/word/2010/wordprocessingShape" mc:Ignorable="w14 w15 w16se w16cid w16 w16cex wp14">
   <w:p>
     <w:pPr>
-      <w:pStyle w:val="Pieddepage"/>
+      <w:pStyle w:val="Fuzeile"/>
     </w:pPr>
   </w:p>
 </w:ftr>
@@ -2972,7 +2909,7 @@
 <w:ftr xmlns:wpc="http://schemas.microsoft.com/office/word/2010/wordprocessingCanvas" xmlns:cx="http://schemas.microsoft.com/office/drawing/2014/chartex" xmlns:cx1="http://schemas.microsoft.com/office/drawing/2015/9/8/chartex" xmlns:cx2="http://schemas.microsoft.com/office/drawing/2015/10/21/chartex" xmlns:cx3="http://schemas.microsoft.com/office/drawing/2016/5/9/chartex" xmlns:cx4="http://schemas.microsoft.com/office/drawing/2016/5/10/chartex" xmlns:cx5="http://schemas.microsoft.com/office/drawing/2016/5/11/chartex" xmlns:cx6="http://schemas.microsoft.com/office/drawing/2016/5/12/chartex" xmlns:cx7="http://schemas.microsoft.com/office/drawing/2016/5/13/chartex" xmlns:cx8="http://schemas.microsoft.com/office/drawing/2016/5/14/chartex" xmlns:mc="http://schemas.openxmlformats.org/markup-compatibility/2006" xmlns:aink="http://schemas.microsoft.com/office/drawing/2016/ink" xmlns:am3d="http://schemas.microsoft.com/office/drawing/2017/model3d" xmlns:o="urn:schemas-microsoft-com:office:office" xmlns:r="http://schemas.openxmlformats.org/officeDocument/2006/relationships" xmlns:m="http://schemas.openxmlformats.org/officeDocument/2006/math" xmlns:v="urn:schemas-microsoft-com:vml" xmlns:wp14="http://schemas.microsoft.com/office/word/2010/wordprocessingDrawing" xmlns:wp="http://schemas.openxmlformats.org/drawingml/2006/wordprocessingDrawing" xmlns:w10="urn:schemas-microsoft-com:office:word" xmlns:w="http://schemas.openxmlformats.org/wordprocessingml/2006/main" xmlns:w14="http://schemas.microsoft.com/office/word/2010/wordml" xmlns:w15="http://schemas.microsoft.com/office/word/2012/wordml" xmlns:w16cex="http://schemas.microsoft.com/office/word/2018/wordml/cex" xmlns:w16cid="http://schemas.microsoft.com/office/word/2016/wordml/cid" xmlns:w16="http://schemas.microsoft.com/office/word/2018/wordml" xmlns:w16se="http://schemas.microsoft.com/office/word/2015/wordml/symex" xmlns:wpg="http://schemas.microsoft.com/office/word/2010/wordprocessingGroup" xmlns:wpi="http://schemas.microsoft.com/office/word/2010/wordprocessingInk" xmlns:wne="http://schemas.microsoft.com/office/word/2006/wordml" xmlns:wps="http://schemas.microsoft.com/office/word/2010/wordprocessingShape" mc:Ignorable="w14 w15 w16se w16cid w16 w16cex wp14">
   <w:p>
     <w:pPr>
-      <w:pStyle w:val="Pieddepage"/>
+      <w:pStyle w:val="Fuzeile"/>
       <w:tabs>
         <w:tab w:val="clear" w:pos="2394"/>
         <w:tab w:val="clear" w:pos="6930"/>
@@ -2993,7 +2930,7 @@
       <w:rPr>
         <w:noProof/>
       </w:rPr>
-      <w:t>25.10.2020</w:t>
+      <w:t>26.10.2020</w:t>
     </w:r>
     <w:r>
       <w:fldChar w:fldCharType="end"/>
@@ -3016,7 +2953,7 @@
 <w:ftr xmlns:wpc="http://schemas.microsoft.com/office/word/2010/wordprocessingCanvas" xmlns:cx="http://schemas.microsoft.com/office/drawing/2014/chartex" xmlns:cx1="http://schemas.microsoft.com/office/drawing/2015/9/8/chartex" xmlns:cx2="http://schemas.microsoft.com/office/drawing/2015/10/21/chartex" xmlns:cx3="http://schemas.microsoft.com/office/drawing/2016/5/9/chartex" xmlns:cx4="http://schemas.microsoft.com/office/drawing/2016/5/10/chartex" xmlns:cx5="http://schemas.microsoft.com/office/drawing/2016/5/11/chartex" xmlns:cx6="http://schemas.microsoft.com/office/drawing/2016/5/12/chartex" xmlns:cx7="http://schemas.microsoft.com/office/drawing/2016/5/13/chartex" xmlns:cx8="http://schemas.microsoft.com/office/drawing/2016/5/14/chartex" xmlns:mc="http://schemas.openxmlformats.org/markup-compatibility/2006" xmlns:aink="http://schemas.microsoft.com/office/drawing/2016/ink" xmlns:am3d="http://schemas.microsoft.com/office/drawing/2017/model3d" xmlns:o="urn:schemas-microsoft-com:office:office" xmlns:r="http://schemas.openxmlformats.org/officeDocument/2006/relationships" xmlns:m="http://schemas.openxmlformats.org/officeDocument/2006/math" xmlns:v="urn:schemas-microsoft-com:vml" xmlns:wp14="http://schemas.microsoft.com/office/word/2010/wordprocessingDrawing" xmlns:wp="http://schemas.openxmlformats.org/drawingml/2006/wordprocessingDrawing" xmlns:w10="urn:schemas-microsoft-com:office:word" xmlns:w="http://schemas.openxmlformats.org/wordprocessingml/2006/main" xmlns:w14="http://schemas.microsoft.com/office/word/2010/wordml" xmlns:w15="http://schemas.microsoft.com/office/word/2012/wordml" xmlns:w16cex="http://schemas.microsoft.com/office/word/2018/wordml/cex" xmlns:w16cid="http://schemas.microsoft.com/office/word/2016/wordml/cid" xmlns:w16="http://schemas.microsoft.com/office/word/2018/wordml" xmlns:w16se="http://schemas.microsoft.com/office/word/2015/wordml/symex" xmlns:wpg="http://schemas.microsoft.com/office/word/2010/wordprocessingGroup" xmlns:wpi="http://schemas.microsoft.com/office/word/2010/wordprocessingInk" xmlns:wne="http://schemas.microsoft.com/office/word/2006/wordml" xmlns:wps="http://schemas.microsoft.com/office/word/2010/wordprocessingShape" mc:Ignorable="w14 w15 w16se w16cid w16 w16cex wp14">
   <w:p>
     <w:pPr>
-      <w:pStyle w:val="Pieddepage"/>
+      <w:pStyle w:val="Fuzeile"/>
     </w:pPr>
   </w:p>
 </w:ftr>
@@ -3026,7 +2963,7 @@
 <w:ftr xmlns:wpc="http://schemas.microsoft.com/office/word/2010/wordprocessingCanvas" xmlns:cx="http://schemas.microsoft.com/office/drawing/2014/chartex" xmlns:cx1="http://schemas.microsoft.com/office/drawing/2015/9/8/chartex" xmlns:cx2="http://schemas.microsoft.com/office/drawing/2015/10/21/chartex" xmlns:cx3="http://schemas.microsoft.com/office/drawing/2016/5/9/chartex" xmlns:cx4="http://schemas.microsoft.com/office/drawing/2016/5/10/chartex" xmlns:cx5="http://schemas.microsoft.com/office/drawing/2016/5/11/chartex" xmlns:cx6="http://schemas.microsoft.com/office/drawing/2016/5/12/chartex" xmlns:cx7="http://schemas.microsoft.com/office/drawing/2016/5/13/chartex" xmlns:cx8="http://schemas.microsoft.com/office/drawing/2016/5/14/chartex" xmlns:mc="http://schemas.openxmlformats.org/markup-compatibility/2006" xmlns:aink="http://schemas.microsoft.com/office/drawing/2016/ink" xmlns:am3d="http://schemas.microsoft.com/office/drawing/2017/model3d" xmlns:o="urn:schemas-microsoft-com:office:office" xmlns:r="http://schemas.openxmlformats.org/officeDocument/2006/relationships" xmlns:m="http://schemas.openxmlformats.org/officeDocument/2006/math" xmlns:v="urn:schemas-microsoft-com:vml" xmlns:wp14="http://schemas.microsoft.com/office/word/2010/wordprocessingDrawing" xmlns:wp="http://schemas.openxmlformats.org/drawingml/2006/wordprocessingDrawing" xmlns:w10="urn:schemas-microsoft-com:office:word" xmlns:w="http://schemas.openxmlformats.org/wordprocessingml/2006/main" xmlns:w14="http://schemas.microsoft.com/office/word/2010/wordml" xmlns:w15="http://schemas.microsoft.com/office/word/2012/wordml" xmlns:w16cex="http://schemas.microsoft.com/office/word/2018/wordml/cex" xmlns:w16cid="http://schemas.microsoft.com/office/word/2016/wordml/cid" xmlns:w16="http://schemas.microsoft.com/office/word/2018/wordml" xmlns:w16se="http://schemas.microsoft.com/office/word/2015/wordml/symex" xmlns:wpg="http://schemas.microsoft.com/office/word/2010/wordprocessingGroup" xmlns:wpi="http://schemas.microsoft.com/office/word/2010/wordprocessingInk" xmlns:wne="http://schemas.microsoft.com/office/word/2006/wordml" xmlns:wps="http://schemas.microsoft.com/office/word/2010/wordprocessingShape" mc:Ignorable="w14 w15 w16se w16cid w16 w16cex wp14">
   <w:p>
     <w:pPr>
-      <w:pStyle w:val="Pieddepage"/>
+      <w:pStyle w:val="Fuzeile"/>
       <w:tabs>
         <w:tab w:val="clear" w:pos="2394"/>
         <w:tab w:val="clear" w:pos="6930"/>
@@ -3047,7 +2984,7 @@
       <w:rPr>
         <w:noProof/>
       </w:rPr>
-      <w:t>25.10.2020</w:t>
+      <w:t>26.10.2020</w:t>
     </w:r>
     <w:r>
       <w:fldChar w:fldCharType="end"/>
@@ -3082,27 +3019,14 @@
     <w:r>
       <w:t xml:space="preserve"> von </w:t>
     </w:r>
-    <w:r>
-      <w:fldChar w:fldCharType="begin"/>
-    </w:r>
-    <w:r>
-      <w:instrText xml:space="preserve"> SECTIONPAGES </w:instrText>
-    </w:r>
-    <w:r>
-      <w:fldChar w:fldCharType="separate"/>
-    </w:r>
-    <w:r>
-      <w:rPr>
-        <w:noProof/>
-      </w:rPr>
-      <w:t>5</w:t>
-    </w:r>
-    <w:r>
-      <w:rPr>
-        <w:noProof/>
-      </w:rPr>
-      <w:fldChar w:fldCharType="end"/>
-    </w:r>
+    <w:fldSimple w:instr=" SECTIONPAGES ">
+      <w:r>
+        <w:rPr>
+          <w:noProof/>
+        </w:rPr>
+        <w:t>6</w:t>
+      </w:r>
+    </w:fldSimple>
   </w:p>
 </w:ftr>
 </file>
@@ -3130,7 +3054,7 @@
 <w:hdr xmlns:wpc="http://schemas.microsoft.com/office/word/2010/wordprocessingCanvas" xmlns:cx="http://schemas.microsoft.com/office/drawing/2014/chartex" xmlns:cx1="http://schemas.microsoft.com/office/drawing/2015/9/8/chartex" xmlns:cx2="http://schemas.microsoft.com/office/drawing/2015/10/21/chartex" xmlns:cx3="http://schemas.microsoft.com/office/drawing/2016/5/9/chartex" xmlns:cx4="http://schemas.microsoft.com/office/drawing/2016/5/10/chartex" xmlns:cx5="http://schemas.microsoft.com/office/drawing/2016/5/11/chartex" xmlns:cx6="http://schemas.microsoft.com/office/drawing/2016/5/12/chartex" xmlns:cx7="http://schemas.microsoft.com/office/drawing/2016/5/13/chartex" xmlns:cx8="http://schemas.microsoft.com/office/drawing/2016/5/14/chartex" xmlns:mc="http://schemas.openxmlformats.org/markup-compatibility/2006" xmlns:aink="http://schemas.microsoft.com/office/drawing/2016/ink" xmlns:am3d="http://schemas.microsoft.com/office/drawing/2017/model3d" xmlns:o="urn:schemas-microsoft-com:office:office" xmlns:r="http://schemas.openxmlformats.org/officeDocument/2006/relationships" xmlns:m="http://schemas.openxmlformats.org/officeDocument/2006/math" xmlns:v="urn:schemas-microsoft-com:vml" xmlns:wp14="http://schemas.microsoft.com/office/word/2010/wordprocessingDrawing" xmlns:wp="http://schemas.openxmlformats.org/drawingml/2006/wordprocessingDrawing" xmlns:w10="urn:schemas-microsoft-com:office:word" xmlns:w="http://schemas.openxmlformats.org/wordprocessingml/2006/main" xmlns:w14="http://schemas.microsoft.com/office/word/2010/wordml" xmlns:w15="http://schemas.microsoft.com/office/word/2012/wordml" xmlns:w16cex="http://schemas.microsoft.com/office/word/2018/wordml/cex" xmlns:w16cid="http://schemas.microsoft.com/office/word/2016/wordml/cid" xmlns:w16="http://schemas.microsoft.com/office/word/2018/wordml" xmlns:w16se="http://schemas.microsoft.com/office/word/2015/wordml/symex" xmlns:wpg="http://schemas.microsoft.com/office/word/2010/wordprocessingGroup" xmlns:wpi="http://schemas.microsoft.com/office/word/2010/wordprocessingInk" xmlns:wne="http://schemas.microsoft.com/office/word/2006/wordml" xmlns:wps="http://schemas.microsoft.com/office/word/2010/wordprocessingShape" mc:Ignorable="w14 w15 w16se w16cid w16 w16cex wp14">
   <w:p>
     <w:pPr>
-      <w:pStyle w:val="En-tte"/>
+      <w:pStyle w:val="Kopfzeile"/>
     </w:pPr>
   </w:p>
 </w:hdr>
@@ -3140,14 +3064,14 @@
 <w:hdr xmlns:wpc="http://schemas.microsoft.com/office/word/2010/wordprocessingCanvas" xmlns:cx="http://schemas.microsoft.com/office/drawing/2014/chartex" xmlns:cx1="http://schemas.microsoft.com/office/drawing/2015/9/8/chartex" xmlns:cx2="http://schemas.microsoft.com/office/drawing/2015/10/21/chartex" xmlns:cx3="http://schemas.microsoft.com/office/drawing/2016/5/9/chartex" xmlns:cx4="http://schemas.microsoft.com/office/drawing/2016/5/10/chartex" xmlns:cx5="http://schemas.microsoft.com/office/drawing/2016/5/11/chartex" xmlns:cx6="http://schemas.microsoft.com/office/drawing/2016/5/12/chartex" xmlns:cx7="http://schemas.microsoft.com/office/drawing/2016/5/13/chartex" xmlns:cx8="http://schemas.microsoft.com/office/drawing/2016/5/14/chartex" xmlns:mc="http://schemas.openxmlformats.org/markup-compatibility/2006" xmlns:aink="http://schemas.microsoft.com/office/drawing/2016/ink" xmlns:am3d="http://schemas.microsoft.com/office/drawing/2017/model3d" xmlns:o="urn:schemas-microsoft-com:office:office" xmlns:r="http://schemas.openxmlformats.org/officeDocument/2006/relationships" xmlns:m="http://schemas.openxmlformats.org/officeDocument/2006/math" xmlns:v="urn:schemas-microsoft-com:vml" xmlns:wp14="http://schemas.microsoft.com/office/word/2010/wordprocessingDrawing" xmlns:wp="http://schemas.openxmlformats.org/drawingml/2006/wordprocessingDrawing" xmlns:w10="urn:schemas-microsoft-com:office:word" xmlns:w="http://schemas.openxmlformats.org/wordprocessingml/2006/main" xmlns:w14="http://schemas.microsoft.com/office/word/2010/wordml" xmlns:w15="http://schemas.microsoft.com/office/word/2012/wordml" xmlns:w16cex="http://schemas.microsoft.com/office/word/2018/wordml/cex" xmlns:w16cid="http://schemas.microsoft.com/office/word/2016/wordml/cid" xmlns:w16="http://schemas.microsoft.com/office/word/2018/wordml" xmlns:w16se="http://schemas.microsoft.com/office/word/2015/wordml/symex" xmlns:wpg="http://schemas.microsoft.com/office/word/2010/wordprocessingGroup" xmlns:wpi="http://schemas.microsoft.com/office/word/2010/wordprocessingInk" xmlns:wne="http://schemas.microsoft.com/office/word/2006/wordml" xmlns:wps="http://schemas.microsoft.com/office/word/2010/wordprocessingShape" mc:Ignorable="w14 w15 w16se w16cid w16 w16cex wp14">
   <w:p>
     <w:pPr>
-      <w:pStyle w:val="En-tte"/>
+      <w:pStyle w:val="Kopfzeile"/>
     </w:pPr>
     <w:r>
       <w:rPr>
         <w:noProof/>
       </w:rPr>
       <w:drawing>
-        <wp:inline distT="0" distB="0" distL="0" distR="0" wp14:anchorId="4DB0FDAA" wp14:editId="1A00522E">
+        <wp:inline distT="0" distB="0" distL="0" distR="0" wp14:anchorId="34433250" wp14:editId="10EDE5A2">
           <wp:extent cx="2682875" cy="664210"/>
           <wp:effectExtent l="0" t="0" r="0" b="0"/>
           <wp:docPr id="5" name="Bild 5" descr="HTW Berlin - Hochschule für Technik und Wirtschaft Berlin"/>
@@ -3203,14 +3127,14 @@
 <w:hdr xmlns:wpc="http://schemas.microsoft.com/office/word/2010/wordprocessingCanvas" xmlns:cx="http://schemas.microsoft.com/office/drawing/2014/chartex" xmlns:cx1="http://schemas.microsoft.com/office/drawing/2015/9/8/chartex" xmlns:cx2="http://schemas.microsoft.com/office/drawing/2015/10/21/chartex" xmlns:cx3="http://schemas.microsoft.com/office/drawing/2016/5/9/chartex" xmlns:cx4="http://schemas.microsoft.com/office/drawing/2016/5/10/chartex" xmlns:cx5="http://schemas.microsoft.com/office/drawing/2016/5/11/chartex" xmlns:cx6="http://schemas.microsoft.com/office/drawing/2016/5/12/chartex" xmlns:cx7="http://schemas.microsoft.com/office/drawing/2016/5/13/chartex" xmlns:cx8="http://schemas.microsoft.com/office/drawing/2016/5/14/chartex" xmlns:mc="http://schemas.openxmlformats.org/markup-compatibility/2006" xmlns:aink="http://schemas.microsoft.com/office/drawing/2016/ink" xmlns:am3d="http://schemas.microsoft.com/office/drawing/2017/model3d" xmlns:o="urn:schemas-microsoft-com:office:office" xmlns:r="http://schemas.openxmlformats.org/officeDocument/2006/relationships" xmlns:m="http://schemas.openxmlformats.org/officeDocument/2006/math" xmlns:v="urn:schemas-microsoft-com:vml" xmlns:wp14="http://schemas.microsoft.com/office/word/2010/wordprocessingDrawing" xmlns:wp="http://schemas.openxmlformats.org/drawingml/2006/wordprocessingDrawing" xmlns:w10="urn:schemas-microsoft-com:office:word" xmlns:w="http://schemas.openxmlformats.org/wordprocessingml/2006/main" xmlns:w14="http://schemas.microsoft.com/office/word/2010/wordml" xmlns:w15="http://schemas.microsoft.com/office/word/2012/wordml" xmlns:w16cex="http://schemas.microsoft.com/office/word/2018/wordml/cex" xmlns:w16cid="http://schemas.microsoft.com/office/word/2016/wordml/cid" xmlns:w16="http://schemas.microsoft.com/office/word/2018/wordml" xmlns:w16se="http://schemas.microsoft.com/office/word/2015/wordml/symex" xmlns:wpg="http://schemas.microsoft.com/office/word/2010/wordprocessingGroup" xmlns:wpi="http://schemas.microsoft.com/office/word/2010/wordprocessingInk" xmlns:wne="http://schemas.microsoft.com/office/word/2006/wordml" xmlns:wps="http://schemas.microsoft.com/office/word/2010/wordprocessingShape" mc:Ignorable="w14 w15 w16se w16cid w16 w16cex wp14">
   <w:p>
     <w:pPr>
-      <w:pStyle w:val="En-tte"/>
+      <w:pStyle w:val="Kopfzeile"/>
     </w:pPr>
     <w:r>
       <w:rPr>
         <w:noProof/>
       </w:rPr>
       <w:drawing>
-        <wp:inline distT="0" distB="0" distL="0" distR="0" wp14:anchorId="4DCAE6CF" wp14:editId="7C057E6B">
+        <wp:inline distT="0" distB="0" distL="0" distR="0" wp14:anchorId="118F35AC" wp14:editId="3E0AB557">
           <wp:extent cx="2682875" cy="664210"/>
           <wp:effectExtent l="0" t="0" r="0" b="0"/>
           <wp:docPr id="27" name="Bild 27" descr="HTW Berlin - Hochschule für Technik und Wirtschaft Berlin"/>
@@ -3271,7 +3195,7 @@
     <w:lvl w:ilvl="0">
       <w:start w:val="1"/>
       <w:numFmt w:val="decimal"/>
-      <w:pStyle w:val="Titre1"/>
+      <w:pStyle w:val="berschrift1"/>
       <w:lvlText w:val="%1"/>
       <w:lvlJc w:val="left"/>
       <w:pPr>
@@ -3284,7 +3208,7 @@
     <w:lvl w:ilvl="1">
       <w:start w:val="1"/>
       <w:numFmt w:val="decimal"/>
-      <w:pStyle w:val="Titre2"/>
+      <w:pStyle w:val="berschrift2"/>
       <w:lvlText w:val="%1.%2"/>
       <w:lvlJc w:val="left"/>
       <w:pPr>
@@ -3300,7 +3224,7 @@
     <w:lvl w:ilvl="2">
       <w:start w:val="1"/>
       <w:numFmt w:val="decimal"/>
-      <w:pStyle w:val="Titre3"/>
+      <w:pStyle w:val="berschrift3"/>
       <w:lvlText w:val="%1.%2.%3"/>
       <w:lvlJc w:val="left"/>
       <w:pPr>
@@ -6006,7 +5930,7 @@
     <w:lvl w:ilvl="0" w:tplc="F4121E58">
       <w:start w:val="1"/>
       <w:numFmt w:val="lowerLetter"/>
-      <w:pStyle w:val="Titre4"/>
+      <w:pStyle w:val="berschrift4"/>
       <w:lvlText w:val="%1)"/>
       <w:lvlJc w:val="left"/>
       <w:pPr>
@@ -8194,7 +8118,7 @@
     <w:lsdException w:name="Unresolved Mention" w:semiHidden="1" w:unhideWhenUsed="1"/>
     <w:lsdException w:name="Smart Link" w:semiHidden="1" w:unhideWhenUsed="1"/>
   </w:latentStyles>
-  <w:style w:type="paragraph" w:default="1" w:styleId="Normal">
+  <w:style w:type="paragraph" w:default="1" w:styleId="Standard">
     <w:name w:val="Normal"/>
     <w:qFormat/>
     <w:rsid w:val="00162941"/>
@@ -8210,10 +8134,10 @@
       <w:szCs w:val="24"/>
     </w:rPr>
   </w:style>
-  <w:style w:type="paragraph" w:styleId="Titre1">
+  <w:style w:type="paragraph" w:styleId="berschrift1">
     <w:name w:val="heading 1"/>
-    <w:basedOn w:val="Normal"/>
-    <w:next w:val="Normal"/>
+    <w:basedOn w:val="Standard"/>
+    <w:next w:val="Standard"/>
     <w:qFormat/>
     <w:rsid w:val="00821C33"/>
     <w:pPr>
@@ -8233,10 +8157,10 @@
       <w:szCs w:val="36"/>
     </w:rPr>
   </w:style>
-  <w:style w:type="paragraph" w:styleId="Titre2">
+  <w:style w:type="paragraph" w:styleId="berschrift2">
     <w:name w:val="heading 2"/>
-    <w:basedOn w:val="Normal"/>
-    <w:next w:val="Normal"/>
+    <w:basedOn w:val="Standard"/>
+    <w:next w:val="Standard"/>
     <w:qFormat/>
     <w:rsid w:val="00821C33"/>
     <w:pPr>
@@ -8255,10 +8179,10 @@
       <w:sz w:val="30"/>
     </w:rPr>
   </w:style>
-  <w:style w:type="paragraph" w:styleId="Titre3">
+  <w:style w:type="paragraph" w:styleId="berschrift3">
     <w:name w:val="heading 3"/>
-    <w:basedOn w:val="Normal"/>
-    <w:next w:val="Normal"/>
+    <w:basedOn w:val="Standard"/>
+    <w:next w:val="Standard"/>
     <w:uiPriority w:val="9"/>
     <w:qFormat/>
     <w:pPr>
@@ -8276,10 +8200,10 @@
       <w:sz w:val="28"/>
     </w:rPr>
   </w:style>
-  <w:style w:type="paragraph" w:styleId="Titre4">
+  <w:style w:type="paragraph" w:styleId="berschrift4">
     <w:name w:val="heading 4"/>
-    <w:basedOn w:val="Paragraphedeliste"/>
-    <w:next w:val="Normal"/>
+    <w:basedOn w:val="Listenabsatz"/>
+    <w:next w:val="Standard"/>
     <w:qFormat/>
     <w:rsid w:val="002266B2"/>
     <w:pPr>
@@ -8295,10 +8219,10 @@
       <w:outlineLvl w:val="3"/>
     </w:pPr>
   </w:style>
-  <w:style w:type="paragraph" w:styleId="Titre5">
+  <w:style w:type="paragraph" w:styleId="berschrift5">
     <w:name w:val="heading 5"/>
-    <w:basedOn w:val="Normal"/>
-    <w:next w:val="Normal"/>
+    <w:basedOn w:val="Standard"/>
+    <w:next w:val="Standard"/>
     <w:qFormat/>
     <w:pPr>
       <w:spacing w:before="240" w:after="60"/>
@@ -8308,10 +8232,10 @@
       <w:sz w:val="22"/>
     </w:rPr>
   </w:style>
-  <w:style w:type="paragraph" w:styleId="Titre6">
+  <w:style w:type="paragraph" w:styleId="berschrift6">
     <w:name w:val="heading 6"/>
-    <w:basedOn w:val="Normal"/>
-    <w:next w:val="Normal"/>
+    <w:basedOn w:val="Standard"/>
+    <w:next w:val="Standard"/>
     <w:qFormat/>
     <w:pPr>
       <w:spacing w:before="240" w:after="60"/>
@@ -8323,10 +8247,10 @@
       <w:sz w:val="22"/>
     </w:rPr>
   </w:style>
-  <w:style w:type="paragraph" w:styleId="Titre7">
+  <w:style w:type="paragraph" w:styleId="berschrift7">
     <w:name w:val="heading 7"/>
-    <w:basedOn w:val="Normal"/>
-    <w:next w:val="Normal"/>
+    <w:basedOn w:val="Standard"/>
+    <w:next w:val="Standard"/>
     <w:qFormat/>
     <w:pPr>
       <w:spacing w:before="240" w:after="60"/>
@@ -8336,10 +8260,10 @@
       <w:rFonts w:ascii="Arial" w:hAnsi="Arial"/>
     </w:rPr>
   </w:style>
-  <w:style w:type="paragraph" w:styleId="Titre8">
+  <w:style w:type="paragraph" w:styleId="berschrift8">
     <w:name w:val="heading 8"/>
-    <w:basedOn w:val="Normal"/>
-    <w:next w:val="Normal"/>
+    <w:basedOn w:val="Standard"/>
+    <w:next w:val="Standard"/>
     <w:qFormat/>
     <w:pPr>
       <w:spacing w:before="240" w:after="60"/>
@@ -8350,10 +8274,10 @@
       <w:i/>
     </w:rPr>
   </w:style>
-  <w:style w:type="paragraph" w:styleId="Titre9">
+  <w:style w:type="paragraph" w:styleId="berschrift9">
     <w:name w:val="heading 9"/>
-    <w:basedOn w:val="Normal"/>
-    <w:next w:val="Normal"/>
+    <w:basedOn w:val="Standard"/>
+    <w:next w:val="Standard"/>
     <w:qFormat/>
     <w:pPr>
       <w:spacing w:before="240" w:after="60"/>
@@ -8366,13 +8290,13 @@
       <w:sz w:val="18"/>
     </w:rPr>
   </w:style>
-  <w:style w:type="character" w:default="1" w:styleId="Policepardfaut">
+  <w:style w:type="character" w:default="1" w:styleId="Absatz-Standardschriftart">
     <w:name w:val="Default Paragraph Font"/>
     <w:uiPriority w:val="1"/>
     <w:semiHidden/>
     <w:unhideWhenUsed/>
   </w:style>
-  <w:style w:type="table" w:default="1" w:styleId="TableauNormal">
+  <w:style w:type="table" w:default="1" w:styleId="NormaleTabelle">
     <w:name w:val="Normal Table"/>
     <w:uiPriority w:val="99"/>
     <w:semiHidden/>
@@ -8387,7 +8311,7 @@
       </w:tblCellMar>
     </w:tblPr>
   </w:style>
-  <w:style w:type="numbering" w:default="1" w:styleId="Aucuneliste">
+  <w:style w:type="numbering" w:default="1" w:styleId="KeineListe">
     <w:name w:val="No List"/>
     <w:uiPriority w:val="99"/>
     <w:semiHidden/>
@@ -8396,7 +8320,7 @@
   <w:style w:type="character" w:customStyle="1" w:styleId="Funotenzeichen1">
     <w:name w:val="Fußnotenzeichen1"/>
   </w:style>
-  <w:style w:type="character" w:styleId="Numrodepage">
+  <w:style w:type="character" w:styleId="Seitenzahl">
     <w:name w:val="page number"/>
     <w:basedOn w:val="WW-Absatz-Standardschriftart"/>
   </w:style>
@@ -8413,7 +8337,7 @@
       <w:shd w:val="clear" w:color="auto" w:fill="auto"/>
     </w:rPr>
   </w:style>
-  <w:style w:type="character" w:styleId="Lienhypertexte">
+  <w:style w:type="character" w:styleId="Hyperlink">
     <w:name w:val="Hyperlink"/>
     <w:uiPriority w:val="99"/>
     <w:rPr>
@@ -8421,7 +8345,7 @@
       <w:u w:val="single"/>
     </w:rPr>
   </w:style>
-  <w:style w:type="character" w:styleId="Lienhypertextesuivivisit">
+  <w:style w:type="character" w:styleId="BesuchterLink">
     <w:name w:val="FollowedHyperlink"/>
     <w:rPr>
       <w:color w:val="333333"/>
@@ -8431,13 +8355,13 @@
   <w:style w:type="character" w:customStyle="1" w:styleId="Endnotenzeichen1">
     <w:name w:val="Endnotenzeichen1"/>
   </w:style>
-  <w:style w:type="character" w:styleId="Appeldenotedefin">
+  <w:style w:type="character" w:styleId="Endnotenzeichen">
     <w:name w:val="endnote reference"/>
     <w:rPr>
       <w:vertAlign w:val="superscript"/>
     </w:rPr>
   </w:style>
-  <w:style w:type="character" w:styleId="Accentuation">
+  <w:style w:type="character" w:styleId="Hervorhebung">
     <w:name w:val="Emphasis"/>
     <w:qFormat/>
     <w:rPr>
@@ -8878,28 +8802,28 @@
       <w:lang w:val="de-DE"/>
     </w:rPr>
   </w:style>
-  <w:style w:type="paragraph" w:styleId="Corpsdetexte">
+  <w:style w:type="paragraph" w:styleId="Textkrper">
     <w:name w:val="Body Text"/>
-    <w:basedOn w:val="Normal"/>
-  </w:style>
-  <w:style w:type="paragraph" w:styleId="Retraitcorpsdetexte">
+    <w:basedOn w:val="Standard"/>
+  </w:style>
+  <w:style w:type="paragraph" w:styleId="Textkrper-Zeileneinzug">
     <w:name w:val="Body Text Indent"/>
-    <w:basedOn w:val="Normal"/>
+    <w:basedOn w:val="Standard"/>
     <w:pPr>
       <w:ind w:left="283" w:firstLine="1"/>
     </w:pPr>
   </w:style>
-  <w:style w:type="paragraph" w:styleId="Signature">
+  <w:style w:type="paragraph" w:styleId="Unterschrift">
     <w:name w:val="Signature"/>
-    <w:basedOn w:val="Normal"/>
+    <w:basedOn w:val="Standard"/>
     <w:pPr>
       <w:ind w:left="4252" w:firstLine="1"/>
     </w:pPr>
   </w:style>
   <w:style w:type="paragraph" w:customStyle="1" w:styleId="berschrift">
     <w:name w:val="Überschrift"/>
-    <w:basedOn w:val="Normal"/>
-    <w:next w:val="Corpsdetexte"/>
+    <w:basedOn w:val="Standard"/>
+    <w:next w:val="Textkrper"/>
     <w:pPr>
       <w:keepNext/>
       <w:spacing w:before="240" w:after="120"/>
@@ -8912,14 +8836,14 @@
   </w:style>
   <w:style w:type="paragraph" w:styleId="Liste">
     <w:name w:val="List"/>
-    <w:basedOn w:val="Normal"/>
+    <w:basedOn w:val="Standard"/>
     <w:pPr>
       <w:ind w:left="283" w:hanging="283"/>
     </w:pPr>
   </w:style>
-  <w:style w:type="paragraph" w:styleId="En-tte">
+  <w:style w:type="paragraph" w:styleId="Kopfzeile">
     <w:name w:val="header"/>
-    <w:basedOn w:val="Normal"/>
+    <w:basedOn w:val="Standard"/>
     <w:pPr>
       <w:tabs>
         <w:tab w:val="center" w:pos="2394"/>
@@ -8932,9 +8856,9 @@
       <w:sz w:val="14"/>
     </w:rPr>
   </w:style>
-  <w:style w:type="paragraph" w:styleId="Pieddepage">
+  <w:style w:type="paragraph" w:styleId="Fuzeile">
     <w:name w:val="footer"/>
-    <w:basedOn w:val="Normal"/>
+    <w:basedOn w:val="Standard"/>
     <w:pPr>
       <w:tabs>
         <w:tab w:val="center" w:pos="2394"/>
@@ -8944,7 +8868,7 @@
   </w:style>
   <w:style w:type="paragraph" w:customStyle="1" w:styleId="TabellenInhalt">
     <w:name w:val="Tabellen Inhalt"/>
-    <w:basedOn w:val="Corpsdetexte"/>
+    <w:basedOn w:val="Textkrper"/>
     <w:pPr>
       <w:suppressLineNumbers/>
     </w:pPr>
@@ -8964,7 +8888,7 @@
   </w:style>
   <w:style w:type="paragraph" w:customStyle="1" w:styleId="Beschriftung1">
     <w:name w:val="Beschriftung1"/>
-    <w:basedOn w:val="Normal"/>
+    <w:basedOn w:val="Standard"/>
     <w:pPr>
       <w:suppressLineNumbers/>
       <w:spacing w:before="120" w:after="120"/>
@@ -8977,13 +8901,13 @@
       <w:szCs w:val="20"/>
     </w:rPr>
   </w:style>
-  <w:style w:type="paragraph" w:styleId="Notedebasdepage">
+  <w:style w:type="paragraph" w:styleId="Funotentext">
     <w:name w:val="footnote text"/>
-    <w:basedOn w:val="Normal"/>
-  </w:style>
-  <w:style w:type="paragraph" w:styleId="Adressedestinataire">
+    <w:basedOn w:val="Standard"/>
+  </w:style>
+  <w:style w:type="paragraph" w:styleId="Umschlagadresse">
     <w:name w:val="envelope address"/>
-    <w:basedOn w:val="Normal"/>
+    <w:basedOn w:val="Standard"/>
     <w:pPr>
       <w:ind w:left="1" w:firstLine="1"/>
     </w:pPr>
@@ -8991,20 +8915,20 @@
       <w:rFonts w:ascii="Arial" w:hAnsi="Arial"/>
     </w:rPr>
   </w:style>
-  <w:style w:type="paragraph" w:styleId="Adresseexpditeur">
+  <w:style w:type="paragraph" w:styleId="Umschlagabsenderadresse">
     <w:name w:val="envelope return"/>
-    <w:basedOn w:val="Normal"/>
+    <w:basedOn w:val="Standard"/>
     <w:rPr>
       <w:rFonts w:ascii="Arial" w:hAnsi="Arial"/>
     </w:rPr>
   </w:style>
-  <w:style w:type="paragraph" w:styleId="Notedefin">
+  <w:style w:type="paragraph" w:styleId="Endnotentext">
     <w:name w:val="endnote text"/>
-    <w:basedOn w:val="Normal"/>
+    <w:basedOn w:val="Standard"/>
   </w:style>
   <w:style w:type="paragraph" w:customStyle="1" w:styleId="Verzeichnis">
     <w:name w:val="Verzeichnis"/>
-    <w:basedOn w:val="Normal"/>
+    <w:basedOn w:val="Standard"/>
     <w:pPr>
       <w:suppressLineNumbers/>
     </w:pPr>
@@ -9012,9 +8936,9 @@
       <w:rFonts w:ascii="GlasgowSerial" w:hAnsi="GlasgowSerial"/>
     </w:rPr>
   </w:style>
-  <w:style w:type="paragraph" w:styleId="Titreindex">
+  <w:style w:type="paragraph" w:styleId="Indexberschrift">
     <w:name w:val="index heading"/>
-    <w:basedOn w:val="Normal"/>
+    <w:basedOn w:val="Standard"/>
     <w:next w:val="Index1"/>
     <w:rPr>
       <w:rFonts w:ascii="Arial" w:hAnsi="Arial"/>
@@ -9023,8 +8947,8 @@
   </w:style>
   <w:style w:type="paragraph" w:styleId="Index1">
     <w:name w:val="index 1"/>
-    <w:basedOn w:val="Normal"/>
-    <w:next w:val="Normal"/>
+    <w:basedOn w:val="Standard"/>
+    <w:next w:val="Standard"/>
     <w:pPr>
       <w:spacing w:after="0"/>
     </w:pPr>
@@ -9034,96 +8958,96 @@
   </w:style>
   <w:style w:type="paragraph" w:styleId="Index2">
     <w:name w:val="index 2"/>
-    <w:basedOn w:val="Normal"/>
-    <w:next w:val="Normal"/>
+    <w:basedOn w:val="Standard"/>
+    <w:next w:val="Standard"/>
     <w:pPr>
       <w:ind w:left="400" w:hanging="200"/>
     </w:pPr>
   </w:style>
   <w:style w:type="paragraph" w:styleId="Index3">
     <w:name w:val="index 3"/>
-    <w:basedOn w:val="Normal"/>
-    <w:next w:val="Normal"/>
+    <w:basedOn w:val="Standard"/>
+    <w:next w:val="Standard"/>
     <w:pPr>
       <w:ind w:left="600" w:hanging="200"/>
     </w:pPr>
   </w:style>
-  <w:style w:type="paragraph" w:styleId="TM1">
+  <w:style w:type="paragraph" w:styleId="Verzeichnis1">
     <w:name w:val="toc 1"/>
-    <w:basedOn w:val="Normal"/>
-    <w:next w:val="Normal"/>
+    <w:basedOn w:val="Standard"/>
+    <w:next w:val="Standard"/>
     <w:uiPriority w:val="39"/>
   </w:style>
-  <w:style w:type="paragraph" w:styleId="TM2">
+  <w:style w:type="paragraph" w:styleId="Verzeichnis2">
     <w:name w:val="toc 2"/>
-    <w:basedOn w:val="Normal"/>
-    <w:next w:val="Normal"/>
+    <w:basedOn w:val="Standard"/>
+    <w:next w:val="Standard"/>
     <w:uiPriority w:val="39"/>
     <w:pPr>
       <w:ind w:left="284" w:firstLine="1"/>
     </w:pPr>
   </w:style>
-  <w:style w:type="paragraph" w:styleId="TM3">
+  <w:style w:type="paragraph" w:styleId="Verzeichnis3">
     <w:name w:val="toc 3"/>
-    <w:basedOn w:val="Normal"/>
-    <w:next w:val="Normal"/>
+    <w:basedOn w:val="Standard"/>
+    <w:next w:val="Standard"/>
     <w:uiPriority w:val="39"/>
     <w:pPr>
       <w:ind w:left="400" w:firstLine="1"/>
     </w:pPr>
   </w:style>
-  <w:style w:type="paragraph" w:styleId="TM4">
+  <w:style w:type="paragraph" w:styleId="Verzeichnis4">
     <w:name w:val="toc 4"/>
-    <w:basedOn w:val="Normal"/>
-    <w:next w:val="Normal"/>
+    <w:basedOn w:val="Standard"/>
+    <w:next w:val="Standard"/>
     <w:pPr>
       <w:ind w:left="600" w:firstLine="1"/>
     </w:pPr>
   </w:style>
-  <w:style w:type="paragraph" w:styleId="TM5">
+  <w:style w:type="paragraph" w:styleId="Verzeichnis5">
     <w:name w:val="toc 5"/>
-    <w:basedOn w:val="Normal"/>
-    <w:next w:val="Normal"/>
+    <w:basedOn w:val="Standard"/>
+    <w:next w:val="Standard"/>
     <w:pPr>
       <w:ind w:left="800" w:firstLine="1"/>
     </w:pPr>
   </w:style>
-  <w:style w:type="paragraph" w:styleId="TM6">
+  <w:style w:type="paragraph" w:styleId="Verzeichnis6">
     <w:name w:val="toc 6"/>
-    <w:basedOn w:val="Normal"/>
-    <w:next w:val="Normal"/>
+    <w:basedOn w:val="Standard"/>
+    <w:next w:val="Standard"/>
     <w:pPr>
       <w:ind w:left="1000" w:firstLine="1"/>
     </w:pPr>
   </w:style>
-  <w:style w:type="paragraph" w:styleId="TM7">
+  <w:style w:type="paragraph" w:styleId="Verzeichnis7">
     <w:name w:val="toc 7"/>
-    <w:basedOn w:val="Normal"/>
-    <w:next w:val="Normal"/>
+    <w:basedOn w:val="Standard"/>
+    <w:next w:val="Standard"/>
     <w:pPr>
       <w:ind w:left="1200" w:firstLine="1"/>
     </w:pPr>
   </w:style>
-  <w:style w:type="paragraph" w:styleId="TM8">
+  <w:style w:type="paragraph" w:styleId="Verzeichnis8">
     <w:name w:val="toc 8"/>
-    <w:basedOn w:val="Normal"/>
-    <w:next w:val="Normal"/>
+    <w:basedOn w:val="Standard"/>
+    <w:next w:val="Standard"/>
     <w:pPr>
       <w:ind w:left="1400" w:firstLine="1"/>
     </w:pPr>
   </w:style>
-  <w:style w:type="paragraph" w:styleId="TM9">
+  <w:style w:type="paragraph" w:styleId="Verzeichnis9">
     <w:name w:val="toc 9"/>
-    <w:basedOn w:val="Normal"/>
-    <w:next w:val="Normal"/>
+    <w:basedOn w:val="Standard"/>
+    <w:next w:val="Standard"/>
     <w:pPr>
       <w:ind w:left="1600" w:firstLine="1"/>
     </w:pPr>
   </w:style>
-  <w:style w:type="paragraph" w:styleId="Titre">
+  <w:style w:type="paragraph" w:styleId="Titel">
     <w:name w:val="Title"/>
-    <w:basedOn w:val="Normal"/>
-    <w:next w:val="Sous-titre"/>
+    <w:basedOn w:val="Standard"/>
+    <w:next w:val="Untertitel"/>
     <w:qFormat/>
     <w:rsid w:val="00A16820"/>
     <w:pPr>
@@ -9137,10 +9061,10 @@
       <w:szCs w:val="36"/>
     </w:rPr>
   </w:style>
-  <w:style w:type="paragraph" w:styleId="Sous-titre">
+  <w:style w:type="paragraph" w:styleId="Untertitel">
     <w:name w:val="Subtitle"/>
-    <w:basedOn w:val="Normal"/>
-    <w:next w:val="Corpsdetexte"/>
+    <w:basedOn w:val="Standard"/>
+    <w:next w:val="Textkrper"/>
     <w:qFormat/>
     <w:pPr>
       <w:spacing w:before="120" w:after="60"/>
@@ -9152,7 +9076,7 @@
   </w:style>
   <w:style w:type="paragraph" w:customStyle="1" w:styleId="Button">
     <w:name w:val="Button"/>
-    <w:basedOn w:val="Normal"/>
+    <w:basedOn w:val="Standard"/>
     <w:pPr>
       <w:pBdr>
         <w:top w:val="single" w:sz="1" w:space="1" w:color="000000" w:shadow="1"/>
@@ -9169,20 +9093,20 @@
   </w:style>
   <w:style w:type="paragraph" w:customStyle="1" w:styleId="WW-Abbildungsverzeichnis">
     <w:name w:val="WW-Abbildungsverzeichnis"/>
-    <w:basedOn w:val="Normal"/>
-    <w:next w:val="Normal"/>
+    <w:basedOn w:val="Standard"/>
+    <w:next w:val="Standard"/>
     <w:pPr>
       <w:ind w:left="400" w:hanging="400"/>
     </w:pPr>
   </w:style>
   <w:style w:type="paragraph" w:customStyle="1" w:styleId="WW-Anrede">
     <w:name w:val="WW-Anrede"/>
-    <w:basedOn w:val="Normal"/>
-    <w:next w:val="Normal"/>
+    <w:basedOn w:val="Standard"/>
+    <w:next w:val="Standard"/>
   </w:style>
   <w:style w:type="paragraph" w:customStyle="1" w:styleId="WW-Aufzhlungszeichen">
     <w:name w:val="WW-Aufzählungszeichen"/>
-    <w:basedOn w:val="Normal"/>
+    <w:basedOn w:val="Standard"/>
     <w:pPr>
       <w:numPr>
         <w:numId w:val="11"/>
@@ -9191,7 +9115,7 @@
   </w:style>
   <w:style w:type="paragraph" w:customStyle="1" w:styleId="WW-Aufzhlungszeichen2">
     <w:name w:val="WW-Aufzählungszeichen 2"/>
-    <w:basedOn w:val="Normal"/>
+    <w:basedOn w:val="Standard"/>
     <w:pPr>
       <w:numPr>
         <w:numId w:val="9"/>
@@ -9200,7 +9124,7 @@
   </w:style>
   <w:style w:type="paragraph" w:customStyle="1" w:styleId="WW-Aufzhlungszeichen3">
     <w:name w:val="WW-Aufzählungszeichen 3"/>
-    <w:basedOn w:val="Normal"/>
+    <w:basedOn w:val="Standard"/>
     <w:pPr>
       <w:numPr>
         <w:numId w:val="8"/>
@@ -9209,7 +9133,7 @@
   </w:style>
   <w:style w:type="paragraph" w:customStyle="1" w:styleId="WW-Aufzhlungszeichen4">
     <w:name w:val="WW-Aufzählungszeichen 4"/>
-    <w:basedOn w:val="Normal"/>
+    <w:basedOn w:val="Standard"/>
     <w:pPr>
       <w:numPr>
         <w:numId w:val="7"/>
@@ -9218,7 +9142,7 @@
   </w:style>
   <w:style w:type="paragraph" w:customStyle="1" w:styleId="WW-Aufzhlungszeichen5">
     <w:name w:val="WW-Aufzählungszeichen 5"/>
-    <w:basedOn w:val="Normal"/>
+    <w:basedOn w:val="Standard"/>
     <w:pPr>
       <w:numPr>
         <w:numId w:val="6"/>
@@ -9227,27 +9151,27 @@
   </w:style>
   <w:style w:type="paragraph" w:customStyle="1" w:styleId="WW-Beschriftung">
     <w:name w:val="WW-Beschriftung"/>
-    <w:basedOn w:val="Normal"/>
-    <w:next w:val="Normal"/>
+    <w:basedOn w:val="Standard"/>
+    <w:next w:val="Standard"/>
     <w:rPr>
       <w:b/>
     </w:rPr>
   </w:style>
   <w:style w:type="paragraph" w:customStyle="1" w:styleId="WW-Blocktext">
     <w:name w:val="WW-Blocktext"/>
-    <w:basedOn w:val="Normal"/>
+    <w:basedOn w:val="Standard"/>
     <w:pPr>
       <w:ind w:left="1440" w:right="1440" w:firstLine="1"/>
     </w:pPr>
   </w:style>
   <w:style w:type="paragraph" w:customStyle="1" w:styleId="WW-Datum">
     <w:name w:val="WW-Datum"/>
-    <w:basedOn w:val="Normal"/>
-    <w:next w:val="Normal"/>
+    <w:basedOn w:val="Standard"/>
+    <w:next w:val="Standard"/>
   </w:style>
   <w:style w:type="paragraph" w:customStyle="1" w:styleId="WW-Dokumentstruktur">
     <w:name w:val="WW-Dokumentstruktur"/>
-    <w:basedOn w:val="Normal"/>
+    <w:basedOn w:val="Standard"/>
     <w:pPr>
       <w:shd w:val="clear" w:color="auto" w:fill="000080"/>
     </w:pPr>
@@ -9257,134 +9181,134 @@
   </w:style>
   <w:style w:type="paragraph" w:customStyle="1" w:styleId="WW-Fu-Endnotenberschrift">
     <w:name w:val="WW-Fuß/-Endnotenüberschrift"/>
-    <w:basedOn w:val="Normal"/>
-    <w:next w:val="Normal"/>
+    <w:basedOn w:val="Standard"/>
+    <w:next w:val="Standard"/>
   </w:style>
   <w:style w:type="paragraph" w:customStyle="1" w:styleId="WW-Gruformel">
     <w:name w:val="WW-Grußformel"/>
-    <w:basedOn w:val="Normal"/>
+    <w:basedOn w:val="Standard"/>
     <w:pPr>
       <w:ind w:left="4252" w:firstLine="1"/>
     </w:pPr>
   </w:style>
   <w:style w:type="paragraph" w:customStyle="1" w:styleId="WW-Index4">
     <w:name w:val="WW-Index 4"/>
-    <w:basedOn w:val="Normal"/>
-    <w:next w:val="Normal"/>
+    <w:basedOn w:val="Standard"/>
+    <w:next w:val="Standard"/>
     <w:pPr>
       <w:ind w:left="800" w:hanging="200"/>
     </w:pPr>
   </w:style>
   <w:style w:type="paragraph" w:customStyle="1" w:styleId="WW-Index5">
     <w:name w:val="WW-Index 5"/>
-    <w:basedOn w:val="Normal"/>
-    <w:next w:val="Normal"/>
+    <w:basedOn w:val="Standard"/>
+    <w:next w:val="Standard"/>
     <w:pPr>
       <w:ind w:left="1000" w:hanging="200"/>
     </w:pPr>
   </w:style>
   <w:style w:type="paragraph" w:customStyle="1" w:styleId="WW-Index6">
     <w:name w:val="WW-Index 6"/>
-    <w:basedOn w:val="Normal"/>
-    <w:next w:val="Normal"/>
+    <w:basedOn w:val="Standard"/>
+    <w:next w:val="Standard"/>
     <w:pPr>
       <w:ind w:left="1200" w:hanging="200"/>
     </w:pPr>
   </w:style>
   <w:style w:type="paragraph" w:customStyle="1" w:styleId="WW-Index7">
     <w:name w:val="WW-Index 7"/>
-    <w:basedOn w:val="Normal"/>
-    <w:next w:val="Normal"/>
+    <w:basedOn w:val="Standard"/>
+    <w:next w:val="Standard"/>
     <w:pPr>
       <w:ind w:left="1400" w:hanging="200"/>
     </w:pPr>
   </w:style>
   <w:style w:type="paragraph" w:customStyle="1" w:styleId="WW-Index8">
     <w:name w:val="WW-Index 8"/>
-    <w:basedOn w:val="Normal"/>
-    <w:next w:val="Normal"/>
+    <w:basedOn w:val="Standard"/>
+    <w:next w:val="Standard"/>
     <w:pPr>
       <w:ind w:left="1600" w:hanging="200"/>
     </w:pPr>
   </w:style>
   <w:style w:type="paragraph" w:customStyle="1" w:styleId="WW-Index9">
     <w:name w:val="WW-Index 9"/>
-    <w:basedOn w:val="Normal"/>
-    <w:next w:val="Normal"/>
+    <w:basedOn w:val="Standard"/>
+    <w:next w:val="Standard"/>
     <w:pPr>
       <w:ind w:left="1800" w:hanging="200"/>
     </w:pPr>
   </w:style>
   <w:style w:type="paragraph" w:customStyle="1" w:styleId="WW-Kommentartext">
     <w:name w:val="WW-Kommentartext"/>
-    <w:basedOn w:val="Normal"/>
+    <w:basedOn w:val="Standard"/>
   </w:style>
   <w:style w:type="paragraph" w:customStyle="1" w:styleId="WW-Liste2">
     <w:name w:val="WW-Liste 2"/>
-    <w:basedOn w:val="Normal"/>
+    <w:basedOn w:val="Standard"/>
     <w:pPr>
       <w:ind w:left="566" w:hanging="283"/>
     </w:pPr>
   </w:style>
   <w:style w:type="paragraph" w:customStyle="1" w:styleId="WW-Liste3">
     <w:name w:val="WW-Liste 3"/>
-    <w:basedOn w:val="Normal"/>
+    <w:basedOn w:val="Standard"/>
     <w:pPr>
       <w:ind w:left="849" w:hanging="283"/>
     </w:pPr>
   </w:style>
   <w:style w:type="paragraph" w:customStyle="1" w:styleId="WW-Liste4">
     <w:name w:val="WW-Liste 4"/>
-    <w:basedOn w:val="Normal"/>
+    <w:basedOn w:val="Standard"/>
     <w:pPr>
       <w:ind w:left="1132" w:hanging="283"/>
     </w:pPr>
   </w:style>
   <w:style w:type="paragraph" w:customStyle="1" w:styleId="WW-Liste5">
     <w:name w:val="WW-Liste 5"/>
-    <w:basedOn w:val="Normal"/>
+    <w:basedOn w:val="Standard"/>
     <w:pPr>
       <w:ind w:left="1415" w:hanging="283"/>
     </w:pPr>
   </w:style>
   <w:style w:type="paragraph" w:customStyle="1" w:styleId="WW-Listenfortsetzung">
     <w:name w:val="WW-Listenfortsetzung"/>
-    <w:basedOn w:val="Normal"/>
+    <w:basedOn w:val="Standard"/>
     <w:pPr>
       <w:ind w:left="283" w:firstLine="1"/>
     </w:pPr>
   </w:style>
   <w:style w:type="paragraph" w:customStyle="1" w:styleId="WW-Listenfortsetzung2">
     <w:name w:val="WW-Listenfortsetzung 2"/>
-    <w:basedOn w:val="Normal"/>
+    <w:basedOn w:val="Standard"/>
     <w:pPr>
       <w:ind w:left="566" w:firstLine="1"/>
     </w:pPr>
   </w:style>
   <w:style w:type="paragraph" w:customStyle="1" w:styleId="WW-Listenfortsetzung3">
     <w:name w:val="WW-Listenfortsetzung 3"/>
-    <w:basedOn w:val="Normal"/>
+    <w:basedOn w:val="Standard"/>
     <w:pPr>
       <w:ind w:left="849" w:firstLine="1"/>
     </w:pPr>
   </w:style>
   <w:style w:type="paragraph" w:customStyle="1" w:styleId="WW-Listenfortsetzung4">
     <w:name w:val="WW-Listenfortsetzung 4"/>
-    <w:basedOn w:val="Normal"/>
+    <w:basedOn w:val="Standard"/>
     <w:pPr>
       <w:ind w:left="1132" w:firstLine="1"/>
     </w:pPr>
   </w:style>
   <w:style w:type="paragraph" w:customStyle="1" w:styleId="WW-Listenfortsetzung5">
     <w:name w:val="WW-Listenfortsetzung 5"/>
-    <w:basedOn w:val="Normal"/>
+    <w:basedOn w:val="Standard"/>
     <w:pPr>
       <w:ind w:left="1415" w:firstLine="1"/>
     </w:pPr>
   </w:style>
   <w:style w:type="paragraph" w:customStyle="1" w:styleId="WW-Listennummer">
     <w:name w:val="WW-Listennummer"/>
-    <w:basedOn w:val="Normal"/>
+    <w:basedOn w:val="Standard"/>
     <w:pPr>
       <w:numPr>
         <w:numId w:val="10"/>
@@ -9393,7 +9317,7 @@
   </w:style>
   <w:style w:type="paragraph" w:customStyle="1" w:styleId="WW-Listennummer2">
     <w:name w:val="WW-Listennummer 2"/>
-    <w:basedOn w:val="Normal"/>
+    <w:basedOn w:val="Standard"/>
     <w:pPr>
       <w:numPr>
         <w:numId w:val="5"/>
@@ -9402,7 +9326,7 @@
   </w:style>
   <w:style w:type="paragraph" w:customStyle="1" w:styleId="WW-Listennummer3">
     <w:name w:val="WW-Listennummer 3"/>
-    <w:basedOn w:val="Normal"/>
+    <w:basedOn w:val="Standard"/>
     <w:pPr>
       <w:numPr>
         <w:numId w:val="4"/>
@@ -9411,7 +9335,7 @@
   </w:style>
   <w:style w:type="paragraph" w:customStyle="1" w:styleId="WW-Listennummer4">
     <w:name w:val="WW-Listennummer 4"/>
-    <w:basedOn w:val="Normal"/>
+    <w:basedOn w:val="Standard"/>
     <w:pPr>
       <w:numPr>
         <w:numId w:val="3"/>
@@ -9420,7 +9344,7 @@
   </w:style>
   <w:style w:type="paragraph" w:customStyle="1" w:styleId="WW-Listennummer5">
     <w:name w:val="WW-Listennummer 5"/>
-    <w:basedOn w:val="Normal"/>
+    <w:basedOn w:val="Standard"/>
     <w:pPr>
       <w:numPr>
         <w:numId w:val="2"/>
@@ -9453,7 +9377,7 @@
   </w:style>
   <w:style w:type="paragraph" w:customStyle="1" w:styleId="WW-Nachrichtenkopf">
     <w:name w:val="WW-Nachrichtenkopf"/>
-    <w:basedOn w:val="Normal"/>
+    <w:basedOn w:val="Standard"/>
     <w:pPr>
       <w:pBdr>
         <w:top w:val="single" w:sz="1" w:space="1" w:color="000000"/>
@@ -9470,35 +9394,35 @@
   </w:style>
   <w:style w:type="paragraph" w:customStyle="1" w:styleId="WW-NurText">
     <w:name w:val="WW-Nur Text"/>
-    <w:basedOn w:val="Normal"/>
+    <w:basedOn w:val="Standard"/>
     <w:rPr>
       <w:rFonts w:ascii="Courier New" w:hAnsi="Courier New"/>
     </w:rPr>
   </w:style>
   <w:style w:type="paragraph" w:customStyle="1" w:styleId="WW-Standardeinzug">
     <w:name w:val="WW-Standardeinzug"/>
-    <w:basedOn w:val="Normal"/>
+    <w:basedOn w:val="Standard"/>
     <w:pPr>
       <w:ind w:left="708" w:firstLine="1"/>
     </w:pPr>
   </w:style>
   <w:style w:type="paragraph" w:customStyle="1" w:styleId="WW-Textkrper2">
     <w:name w:val="WW-Textkörper 2"/>
-    <w:basedOn w:val="Normal"/>
+    <w:basedOn w:val="Standard"/>
     <w:pPr>
       <w:spacing w:line="480" w:lineRule="auto"/>
     </w:pPr>
   </w:style>
   <w:style w:type="paragraph" w:customStyle="1" w:styleId="WW-Textkrper3">
     <w:name w:val="WW-Textkörper 3"/>
-    <w:basedOn w:val="Normal"/>
+    <w:basedOn w:val="Standard"/>
     <w:rPr>
       <w:sz w:val="16"/>
     </w:rPr>
   </w:style>
   <w:style w:type="paragraph" w:customStyle="1" w:styleId="WW-Textkrper-Einzug2">
     <w:name w:val="WW-Textkörper-Einzug 2"/>
-    <w:basedOn w:val="Normal"/>
+    <w:basedOn w:val="Standard"/>
     <w:pPr>
       <w:spacing w:line="480" w:lineRule="auto"/>
       <w:ind w:left="283" w:firstLine="1"/>
@@ -9506,7 +9430,7 @@
   </w:style>
   <w:style w:type="paragraph" w:customStyle="1" w:styleId="WW-Textkrper-Einzug3">
     <w:name w:val="WW-Textkörper-Einzug 3"/>
-    <w:basedOn w:val="Normal"/>
+    <w:basedOn w:val="Standard"/>
     <w:pPr>
       <w:ind w:left="283" w:firstLine="1"/>
     </w:pPr>
@@ -9516,22 +9440,22 @@
   </w:style>
   <w:style w:type="paragraph" w:customStyle="1" w:styleId="WW-Textkrper-Erstzeileneinzug">
     <w:name w:val="WW-Textkörper-Erstzeileneinzug"/>
-    <w:basedOn w:val="Corpsdetexte"/>
+    <w:basedOn w:val="Textkrper"/>
     <w:pPr>
       <w:ind w:firstLine="210"/>
     </w:pPr>
   </w:style>
   <w:style w:type="paragraph" w:customStyle="1" w:styleId="WW-Textkrper-Erstzeileneinzug2">
     <w:name w:val="WW-Textkörper-Erstzeileneinzug 2"/>
-    <w:basedOn w:val="Retraitcorpsdetexte"/>
+    <w:basedOn w:val="Textkrper-Zeileneinzug"/>
     <w:pPr>
       <w:ind w:firstLine="210"/>
     </w:pPr>
   </w:style>
   <w:style w:type="paragraph" w:customStyle="1" w:styleId="WW-Zusatz1">
     <w:name w:val="WW-Zusatz 1"/>
-    <w:basedOn w:val="Normal"/>
-    <w:next w:val="Normal"/>
+    <w:basedOn w:val="Standard"/>
+    <w:next w:val="Standard"/>
     <w:rPr>
       <w:rFonts w:ascii="DaxCondensed-Medium" w:hAnsi="DaxCondensed-Medium"/>
       <w:b/>
@@ -9540,16 +9464,16 @@
   </w:style>
   <w:style w:type="paragraph" w:customStyle="1" w:styleId="WW-Zusatz2">
     <w:name w:val="WW-Zusatz 2"/>
-    <w:basedOn w:val="Normal"/>
-    <w:next w:val="Normal"/>
+    <w:basedOn w:val="Standard"/>
+    <w:next w:val="Standard"/>
     <w:pPr>
       <w:ind w:left="200" w:hanging="200"/>
     </w:pPr>
   </w:style>
   <w:style w:type="paragraph" w:customStyle="1" w:styleId="H1">
     <w:name w:val="H1"/>
-    <w:basedOn w:val="Normal"/>
-    <w:next w:val="Normal"/>
+    <w:basedOn w:val="Standard"/>
+    <w:next w:val="Standard"/>
     <w:pPr>
       <w:keepNext/>
       <w:spacing w:before="100" w:after="100"/>
@@ -9565,8 +9489,8 @@
   </w:style>
   <w:style w:type="paragraph" w:customStyle="1" w:styleId="DefinitionList">
     <w:name w:val="Definition List"/>
-    <w:basedOn w:val="Normal"/>
-    <w:next w:val="Normal"/>
+    <w:basedOn w:val="Standard"/>
+    <w:next w:val="Standard"/>
     <w:pPr>
       <w:spacing w:before="0" w:after="0"/>
       <w:ind w:left="360" w:firstLine="1"/>
@@ -9579,7 +9503,7 @@
   </w:style>
   <w:style w:type="paragraph" w:customStyle="1" w:styleId="subsection">
     <w:name w:val="subsection"/>
-    <w:basedOn w:val="Titre2"/>
+    <w:basedOn w:val="berschrift2"/>
     <w:pPr>
       <w:numPr>
         <w:ilvl w:val="0"/>
@@ -9589,7 +9513,7 @@
   </w:style>
   <w:style w:type="paragraph" w:customStyle="1" w:styleId="Standard2">
     <w:name w:val="Standard2"/>
-    <w:basedOn w:val="Normal"/>
+    <w:basedOn w:val="Standard"/>
     <w:pPr>
       <w:autoSpaceDE w:val="0"/>
       <w:spacing w:before="120" w:after="120"/>
@@ -9602,14 +9526,14 @@
   </w:style>
   <w:style w:type="paragraph" w:customStyle="1" w:styleId="AP-Element-Text">
     <w:name w:val="AP-Element-Text"/>
-    <w:basedOn w:val="Normal"/>
+    <w:basedOn w:val="Standard"/>
     <w:pPr>
       <w:spacing w:after="283"/>
     </w:pPr>
   </w:style>
   <w:style w:type="paragraph" w:customStyle="1" w:styleId="AP-Element">
     <w:name w:val="AP-Element"/>
-    <w:basedOn w:val="Normal"/>
+    <w:basedOn w:val="Standard"/>
     <w:next w:val="AP-Element-Text"/>
     <w:pPr>
       <w:keepNext/>
@@ -9619,10 +9543,10 @@
       <w:b/>
     </w:rPr>
   </w:style>
-  <w:style w:type="paragraph" w:styleId="En-ttedetabledesmatires">
+  <w:style w:type="paragraph" w:styleId="Inhaltsverzeichnisberschrift">
     <w:name w:val="TOC Heading"/>
-    <w:basedOn w:val="Titre1"/>
-    <w:next w:val="Normal"/>
+    <w:basedOn w:val="berschrift1"/>
+    <w:next w:val="Standard"/>
     <w:uiPriority w:val="39"/>
     <w:unhideWhenUsed/>
     <w:qFormat/>
@@ -9654,10 +9578,10 @@
       </w14:textFill>
     </w:rPr>
   </w:style>
-  <w:style w:type="paragraph" w:styleId="Lgende">
+  <w:style w:type="paragraph" w:styleId="Beschriftung">
     <w:name w:val="caption"/>
-    <w:basedOn w:val="Normal"/>
-    <w:next w:val="Normal"/>
+    <w:basedOn w:val="Standard"/>
+    <w:next w:val="Standard"/>
     <w:uiPriority w:val="35"/>
     <w:unhideWhenUsed/>
     <w:qFormat/>
@@ -9669,10 +9593,10 @@
       <w:bCs/>
     </w:rPr>
   </w:style>
-  <w:style w:type="paragraph" w:styleId="Textedebulles">
+  <w:style w:type="paragraph" w:styleId="Sprechblasentext">
     <w:name w:val="Balloon Text"/>
-    <w:basedOn w:val="Normal"/>
-    <w:link w:val="TextedebullesCar"/>
+    <w:basedOn w:val="Standard"/>
+    <w:link w:val="SprechblasentextZchn"/>
     <w:uiPriority w:val="99"/>
     <w:semiHidden/>
     <w:unhideWhenUsed/>
@@ -9686,10 +9610,10 @@
       <w:szCs w:val="16"/>
     </w:rPr>
   </w:style>
-  <w:style w:type="character" w:customStyle="1" w:styleId="TextedebullesCar">
-    <w:name w:val="Texte de bulles Car"/>
-    <w:basedOn w:val="Policepardfaut"/>
-    <w:link w:val="Textedebulles"/>
+  <w:style w:type="character" w:customStyle="1" w:styleId="SprechblasentextZchn">
+    <w:name w:val="Sprechblasentext Zchn"/>
+    <w:basedOn w:val="Absatz-Standardschriftart"/>
+    <w:link w:val="Sprechblasentext"/>
     <w:uiPriority w:val="99"/>
     <w:semiHidden/>
     <w:rsid w:val="005F2528"/>
@@ -9702,7 +9626,7 @@
   </w:style>
   <w:style w:type="table" w:customStyle="1" w:styleId="Tabelleprimtech">
     <w:name w:val="Tabelle primtech"/>
-    <w:basedOn w:val="TableauNormal"/>
+    <w:basedOn w:val="NormaleTabelle"/>
     <w:uiPriority w:val="99"/>
     <w:rsid w:val="006C14C1"/>
     <w:rPr>
@@ -9729,9 +9653,9 @@
       </w:tcPr>
     </w:tblStylePr>
   </w:style>
-  <w:style w:type="paragraph" w:styleId="Paragraphedeliste">
+  <w:style w:type="paragraph" w:styleId="Listenabsatz">
     <w:name w:val="List Paragraph"/>
-    <w:basedOn w:val="Normal"/>
+    <w:basedOn w:val="Standard"/>
     <w:uiPriority w:val="34"/>
     <w:qFormat/>
     <w:rsid w:val="00162941"/>
@@ -9740,9 +9664,9 @@
       <w:contextualSpacing/>
     </w:pPr>
   </w:style>
-  <w:style w:type="table" w:styleId="Grilledutableau">
+  <w:style w:type="table" w:styleId="Tabellenraster">
     <w:name w:val="Table Grid"/>
-    <w:basedOn w:val="TableauNormal"/>
+    <w:basedOn w:val="NormaleTabelle"/>
     <w:uiPriority w:val="59"/>
     <w:rsid w:val="005353E5"/>
     <w:tblPr>
@@ -9756,9 +9680,9 @@
       </w:tblBorders>
     </w:tblPr>
   </w:style>
-  <w:style w:type="paragraph" w:styleId="NormalWeb">
+  <w:style w:type="paragraph" w:styleId="StandardWeb">
     <w:name w:val="Normal (Web)"/>
-    <w:basedOn w:val="Normal"/>
+    <w:basedOn w:val="Standard"/>
     <w:uiPriority w:val="99"/>
     <w:semiHidden/>
     <w:unhideWhenUsed/>
@@ -9771,7 +9695,7 @@
     <w:rPr>
       <w:rFonts w:ascii="Times New Roman" w:hAnsi="Times New Roman"/>
       <w:spacing w:val="0"/>
-      <w:lang w:val="fr-DE" w:eastAsia="fr-FR"/>
+      <w:lang w:eastAsia="fr-FR"/>
     </w:rPr>
   </w:style>
 </w:styles>

</xml_diff>

<commit_message>
Änderung bei dem Pflichtenheft
</commit_message>
<xml_diff>
--- a/pflichtenheft/Pflichtenheft und technische Spezifikation.docx
+++ b/pflichtenheft/Pflichtenheft und technische Spezifikation.docx
@@ -2311,12 +2311,23 @@
         </w:drawing>
       </w:r>
     </w:p>
+    <w:p/>
+    <w:p/>
+    <w:p/>
+    <w:p/>
+    <w:p/>
+    <w:p/>
+    <w:p/>
+    <w:p/>
+    <w:p/>
+    <w:p/>
     <w:p>
       <w:pPr>
         <w:pStyle w:val="Titre1"/>
       </w:pPr>
       <w:bookmarkStart w:id="11" w:name="_Toc5699683"/>
       <w:r>
+        <w:lastRenderedPageBreak/>
         <w:t>Realisierung</w:t>
       </w:r>
       <w:bookmarkEnd w:id="11"/>
@@ -2333,51 +2344,116 @@
     </w:p>
     <w:p>
       <w:r>
-        <w:t xml:space="preserve">Legen Sie die für Ihr System zu erstellenden Komponenten fest. Ordnen Sie die </w:t>
+        <w:t>Die erforderliche Komponente wurden in zwei Klassendiagramm vorgestellt.</w:t>
       </w:r>
+    </w:p>
+    <w:p>
       <w:r>
-        <w:t>Komponente dem verantwortlichen Teammitglied</w:t>
+        <w:t>Erstens die Komponente der Klassenbibliothek</w:t>
       </w:r>
       <w:r>
         <w:t xml:space="preserve"> </w:t>
       </w:r>
       <w:r>
-        <w:t xml:space="preserve">zu. Legen Sie fest, welche Use-Cases in welcher Komponente </w:t>
+        <w:t>(alle Methoden und Eigenschaften wurden zusammen als „Auswertung“ eingefasst )</w:t>
       </w:r>
       <w:r>
-        <w:t xml:space="preserve">oder welchen Komponenten </w:t>
-      </w:r>
-      <w:r>
-        <w:t xml:space="preserve">aus heutiger Sicht </w:t>
-      </w:r>
-      <w:r>
-        <w:t>zu realisieren sind.</w:t>
-      </w:r>
-      <w:r>
-        <w:t xml:space="preserve"> </w:t>
+        <w:t xml:space="preserve"> :</w:t>
       </w:r>
     </w:p>
     <w:p>
       <w:r>
-        <w:t xml:space="preserve">Erstellen Sie ein Komponenten-Diagramm </w:t>
+        <w:drawing>
+          <wp:inline distT="0" distB="0" distL="0" distR="0" wp14:anchorId="53C2E3E5" wp14:editId="32532EAE">
+            <wp:extent cx="2192593" cy="2418866"/>
+            <wp:effectExtent l="0" t="0" r="5080" b="0"/>
+            <wp:docPr id="8" name="Image 8"/>
+            <wp:cNvGraphicFramePr>
+              <a:graphicFrameLocks xmlns:a="http://schemas.openxmlformats.org/drawingml/2006/main" noChangeAspect="1"/>
+            </wp:cNvGraphicFramePr>
+            <a:graphic xmlns:a="http://schemas.openxmlformats.org/drawingml/2006/main">
+              <a:graphicData uri="http://schemas.openxmlformats.org/drawingml/2006/picture">
+                <pic:pic xmlns:pic="http://schemas.openxmlformats.org/drawingml/2006/picture">
+                  <pic:nvPicPr>
+                    <pic:cNvPr id="1" name=""/>
+                    <pic:cNvPicPr/>
+                  </pic:nvPicPr>
+                  <pic:blipFill>
+                    <a:blip r:embed="rId18"/>
+                    <a:stretch>
+                      <a:fillRect/>
+                    </a:stretch>
+                  </pic:blipFill>
+                  <pic:spPr>
+                    <a:xfrm>
+                      <a:off x="0" y="0"/>
+                      <a:ext cx="2216504" cy="2445245"/>
+                    </a:xfrm>
+                    <a:prstGeom prst="rect">
+                      <a:avLst/>
+                    </a:prstGeom>
+                  </pic:spPr>
+                </pic:pic>
+              </a:graphicData>
+            </a:graphic>
+          </wp:inline>
+        </w:drawing>
+      </w:r>
+    </w:p>
+    <w:p>
+      <w:r>
+        <w:t xml:space="preserve">Zweitens die Komponente der </w:t>
       </w:r>
       <w:r>
-        <w:t xml:space="preserve">des zu realisierenden Programms </w:t>
+        <w:t>einzige benötigten Klasse:</w:t>
       </w:r>
+    </w:p>
+    <w:p>
       <w:r>
-        <w:t xml:space="preserve">mit </w:t>
-      </w:r>
-      <w:r>
-        <w:t>d</w:t>
-      </w:r>
-      <w:r>
-        <w:t>en</w:t>
-      </w:r>
-      <w:r>
-        <w:t xml:space="preserve"> dazu</w:t>
-      </w:r>
-      <w:r>
-        <w:t xml:space="preserve"> erforderlichen Komponenten und zeigen Sie die Abhängigkeiten zwischen den Komponenten auf.</w:t>
+        <w:rPr>
+          <w:noProof/>
+        </w:rPr>
+        <w:drawing>
+          <wp:inline distT="0" distB="0" distL="0" distR="0" wp14:anchorId="25E99F89" wp14:editId="7E58EE63">
+            <wp:extent cx="1445341" cy="1704506"/>
+            <wp:effectExtent l="0" t="0" r="2540" b="0"/>
+            <wp:docPr id="7" name="Image 7"/>
+            <wp:cNvGraphicFramePr>
+              <a:graphicFrameLocks xmlns:a="http://schemas.openxmlformats.org/drawingml/2006/main" noChangeAspect="1"/>
+            </wp:cNvGraphicFramePr>
+            <a:graphic xmlns:a="http://schemas.openxmlformats.org/drawingml/2006/main">
+              <a:graphicData uri="http://schemas.openxmlformats.org/drawingml/2006/picture">
+                <pic:pic xmlns:pic="http://schemas.openxmlformats.org/drawingml/2006/picture">
+                  <pic:nvPicPr>
+                    <pic:cNvPr id="7" name="Capture d’écran 2020-11-20 à 19.32.36.png"/>
+                    <pic:cNvPicPr/>
+                  </pic:nvPicPr>
+                  <pic:blipFill>
+                    <a:blip r:embed="rId19">
+                      <a:extLst>
+                        <a:ext uri="{28A0092B-C50C-407E-A947-70E740481C1C}">
+                          <a14:useLocalDpi xmlns:a14="http://schemas.microsoft.com/office/drawing/2010/main" val="0"/>
+                        </a:ext>
+                      </a:extLst>
+                    </a:blip>
+                    <a:stretch>
+                      <a:fillRect/>
+                    </a:stretch>
+                  </pic:blipFill>
+                  <pic:spPr>
+                    <a:xfrm>
+                      <a:off x="0" y="0"/>
+                      <a:ext cx="1449548" cy="1709467"/>
+                    </a:xfrm>
+                    <a:prstGeom prst="rect">
+                      <a:avLst/>
+                    </a:prstGeom>
+                  </pic:spPr>
+                </pic:pic>
+              </a:graphicData>
+            </a:graphic>
+          </wp:inline>
+        </w:drawing>
       </w:r>
     </w:p>
     <w:p>
@@ -2396,320 +2472,52 @@
     </w:p>
     <w:p>
       <w:r>
-        <w:t>Erstellen Sie eine Liste mit allen zu realisierenden Schnittstellen gemäß des Komponentendiagramms. Überlegen Sie, welche Funktionen von welcher Komponente bereitgestellt werden müssen und definieren Sie damit alle Schnittstellen in einem Klassendiagramm.</w:t>
+        <w:t xml:space="preserve">Nach Absprache mit der Kunde wurde leider </w:t>
+      </w:r>
+      <w:r>
+        <w:t>die „App“-teile nicht  erstellt sein könnte, wegen personalmangeln.</w:t>
       </w:r>
     </w:p>
     <w:p>
       <w:r>
-        <w:lastRenderedPageBreak/>
-        <w:t xml:space="preserve">Erstellen Sie </w:t>
-      </w:r>
-      <w:r>
-        <w:t xml:space="preserve">danach </w:t>
-      </w:r>
-      <w:r>
-        <w:t>eine Visual-Studio-Projektmappe und fügen Sie ein neues Klassenbibliotheks-Projekt hinzu</w:t>
-      </w:r>
-      <w:r>
-        <w:t xml:space="preserve">, das Sie CommonInterfaces nennen. </w:t>
-      </w:r>
-      <w:r>
-        <w:t xml:space="preserve">Erstellen Sie darin nun </w:t>
-      </w:r>
-      <w:r>
-        <w:t xml:space="preserve">alle gelisteten </w:t>
-      </w:r>
-      <w:r>
-        <w:t>Interface</w:t>
-      </w:r>
-      <w:r>
-        <w:t>s</w:t>
-      </w:r>
-      <w:r>
-        <w:t>, dem S</w:t>
-      </w:r>
-      <w:r>
-        <w:t xml:space="preserve">ie einen </w:t>
-      </w:r>
-      <w:r>
-        <w:t>mit „I“ beginnenden</w:t>
-      </w:r>
-      <w:r>
-        <w:t xml:space="preserve"> und </w:t>
-      </w:r>
-      <w:r>
-        <w:t xml:space="preserve">darauf folgend </w:t>
-      </w:r>
-      <w:r>
-        <w:t>den Namen der b</w:t>
-      </w:r>
-      <w:r>
-        <w:t>ereitstellenden Komponente geben</w:t>
-      </w:r>
-      <w:r>
-        <w:t>.</w:t>
+        <w:t>Dann wird nur ein Commoninterface „ICommunicate“ erstellt sein, um die Daten, die von der User abgegeben wurden, weiterzuleiten.</w:t>
       </w:r>
       <w:r>
         <w:t xml:space="preserve"> </w:t>
       </w:r>
     </w:p>
-    <w:p>
-      <w:r>
-        <w:t xml:space="preserve">Gäbe es </w:t>
-      </w:r>
-      <w:r>
-        <w:t xml:space="preserve">bspw. </w:t>
-      </w:r>
-      <w:r>
-        <w:t>eine Komponente UserManagement</w:t>
-      </w:r>
-      <w:r>
-        <w:t xml:space="preserve"> im Komponente</w:t>
-      </w:r>
-      <w:r>
-        <w:t>n</w:t>
-      </w:r>
-      <w:r>
-        <w:t>diagramm</w:t>
-      </w:r>
-      <w:r>
-        <w:t xml:space="preserve">, die von anderen Komponenten benutzt würde, so hieße das entsprechende Interface IUserManagement. In der </w:t>
-      </w:r>
-      <w:r>
-        <w:t xml:space="preserve">später anzulegenden </w:t>
-      </w:r>
-      <w:r>
-        <w:t>Komponente</w:t>
-      </w:r>
-      <w:r>
-        <w:t xml:space="preserve"> (Projektmappe)</w:t>
-      </w:r>
-      <w:r>
-        <w:t xml:space="preserve"> UserManagement muss </w:t>
-      </w:r>
-      <w:r>
-        <w:t xml:space="preserve">dann </w:t>
-      </w:r>
-      <w:r>
-        <w:t>eine Klasse dieses Interface implementieren.</w:t>
-      </w:r>
-    </w:p>
-    <w:p>
-      <w:r>
-        <w:t xml:space="preserve">In den Interfaces müssen </w:t>
-      </w:r>
-      <w:r>
-        <w:t xml:space="preserve">bereits </w:t>
-      </w:r>
-      <w:r>
-        <w:t>die in der Liste genannten</w:t>
-      </w:r>
-      <w:r>
-        <w:t xml:space="preserve"> Methoden und Eigenschaften enthalten sein, die den anderen Komponenten bereitgestellt werden sollen.</w:t>
-      </w:r>
-      <w:r>
-        <w:t xml:space="preserve"> Die Funktionsparameter und Rückgabewerte sollen </w:t>
-      </w:r>
-      <w:r>
-        <w:t xml:space="preserve">schon </w:t>
-      </w:r>
-      <w:r>
-        <w:t>die inhaltlich wichtigen Dinge abbilden.</w:t>
-      </w:r>
-    </w:p>
-    <w:p>
-      <w:r>
-        <w:t>Denken Sie daran, dass Interfaces während des Projektes weitgehend stabil bleiben sollten. Stecken Sie also vorab genügend Überlegungen in diesen Punkt</w:t>
-      </w:r>
-      <w:r>
-        <w:t>,</w:t>
-      </w:r>
-      <w:r>
-        <w:t xml:space="preserve"> um ihre Teamkollegen nicht ständig mit Änderungen zu nerven!</w:t>
-      </w:r>
-    </w:p>
-    <w:p>
-      <w:r>
-        <w:t>Alternativ zu Interfaces können Sie in den CommonInterfaces auch abstrakte Klassen verwenden, wenn dies funktional geboten ist.</w:t>
-      </w:r>
-    </w:p>
+    <w:p/>
     <w:p>
       <w:pPr>
         <w:pStyle w:val="Titre2"/>
       </w:pPr>
       <w:bookmarkStart w:id="16" w:name="_Toc5699686"/>
       <w:r>
+        <w:lastRenderedPageBreak/>
         <w:t>Visual-Studio-Projektsetup</w:t>
       </w:r>
       <w:bookmarkEnd w:id="16"/>
     </w:p>
     <w:p>
       <w:r>
-        <w:t>Ergänzen Sie nun Ihre</w:t>
+        <w:t>Nach Erstellung das WPF-Projekt wurde dazu ein</w:t>
       </w:r>
       <w:r>
-        <w:t xml:space="preserve"> Visual-Studio-Projektmappe</w:t>
+        <w:t xml:space="preserve"> Projekt, das eine</w:t>
       </w:r>
       <w:r>
-        <w:t xml:space="preserve"> um C#-Projekte für </w:t>
+        <w:t xml:space="preserve"> Klassenbibliothek </w:t>
       </w:r>
       <w:r>
-        <w:t xml:space="preserve">alle </w:t>
+        <w:t>beinhaltet ,</w:t>
       </w:r>
       <w:r>
-        <w:t xml:space="preserve">definierten </w:t>
-      </w:r>
-      <w:r>
-        <w:t>Komponenten</w:t>
-      </w:r>
-      <w:r>
-        <w:t>,</w:t>
-      </w:r>
-      <w:r>
-        <w:t xml:space="preserve"> </w:t>
-      </w:r>
-      <w:r>
-        <w:t>legen Sie dabei den Typ des</w:t>
-      </w:r>
-      <w:r>
-        <w:t xml:space="preserve"> </w:t>
-      </w:r>
-      <w:r>
-        <w:t>Projektes korrekt fest (entweder Windows-Anwendung oder Klassenbibliothek)</w:t>
-      </w:r>
-      <w:r>
-        <w:t>.</w:t>
+        <w:t>erstellt sein.</w:t>
       </w:r>
     </w:p>
     <w:p>
       <w:r>
-        <w:t xml:space="preserve">Für eine normale Desktop-Anwendung gibt es </w:t>
-      </w:r>
-      <w:r>
-        <w:t xml:space="preserve">nur </w:t>
-      </w:r>
-      <w:r>
-        <w:t>eine Applikation (Exe</w:t>
-      </w:r>
-      <w:r>
-        <w:t xml:space="preserve"> bzw. Windows Anwendung</w:t>
-      </w:r>
-      <w:r>
-        <w:t>), alle anderen Komponenten sind Dlls</w:t>
-      </w:r>
-      <w:r>
-        <w:t xml:space="preserve"> (Klassenbibliotheken)</w:t>
-      </w:r>
-      <w:r>
-        <w:t xml:space="preserve">, nur die </w:t>
-      </w:r>
-      <w:r>
-        <w:t xml:space="preserve">später noch anzulegenden </w:t>
-      </w:r>
-      <w:r>
-        <w:t>Testprojekte sind ebenfalls Exe</w:t>
-      </w:r>
-      <w:r>
-        <w:t>cutables</w:t>
-      </w:r>
-      <w:r>
-        <w:t>.</w:t>
-      </w:r>
-    </w:p>
-    <w:p>
-      <w:r>
-        <w:t xml:space="preserve">Sofern Sie UI-Elemente in Ihrem Prototyp haben, erstellen Sie das in </w:t>
-      </w:r>
-      <w:r>
-        <w:fldChar w:fldCharType="begin"/>
-      </w:r>
-      <w:r>
-        <w:instrText xml:space="preserve"> REF _Ref5019292 \r \h </w:instrText>
-      </w:r>
-      <w:r>
-        <w:fldChar w:fldCharType="separate"/>
-      </w:r>
-      <w:r>
-        <w:t>2.3</w:t>
-      </w:r>
-      <w:r>
-        <w:fldChar w:fldCharType="end"/>
-      </w:r>
-      <w:r>
-        <w:t xml:space="preserve"> vorgeschlagene Mockup (</w:t>
-      </w:r>
-      <w:r>
-        <w:t xml:space="preserve">noch </w:t>
-      </w:r>
-      <w:r>
-        <w:t xml:space="preserve">ohne Funktion) </w:t>
-      </w:r>
-      <w:r>
-        <w:t>für Ihren</w:t>
-      </w:r>
-      <w:r>
-        <w:t xml:space="preserve"> Prototyp. </w:t>
-      </w:r>
-    </w:p>
-    <w:p>
-      <w:r>
-        <w:t xml:space="preserve">Ergänzen Sie </w:t>
-      </w:r>
-      <w:r>
-        <w:t>Ihre Komponenten/</w:t>
-      </w:r>
-      <w:r>
-        <w:t>Visual-Studio-Projekte um Klassen, die die</w:t>
-      </w:r>
-      <w:r>
-        <w:t xml:space="preserve"> in</w:t>
-      </w:r>
-      <w:r>
-        <w:t xml:space="preserve"> </w:t>
-      </w:r>
-      <w:r>
-        <w:fldChar w:fldCharType="begin"/>
-      </w:r>
-      <w:r>
-        <w:instrText xml:space="preserve"> REF _Ref5019793 \r \h </w:instrText>
-      </w:r>
-      <w:r>
-        <w:fldChar w:fldCharType="separate"/>
-      </w:r>
-      <w:r>
-        <w:t>3.2</w:t>
-      </w:r>
-      <w:r>
-        <w:fldChar w:fldCharType="end"/>
-      </w:r>
-      <w:r>
-        <w:t xml:space="preserve"> </w:t>
-      </w:r>
-      <w:r>
-        <w:t xml:space="preserve">definierte Schnittstelle implementieren </w:t>
-      </w:r>
-      <w:r>
-        <w:t xml:space="preserve">bzw. von der abstrakten Klasse erben </w:t>
-      </w:r>
-      <w:r>
-        <w:t xml:space="preserve">und geben Sie der Klasse einen zweckmäßigen Namen. Hinweis: alle Klassenbibliotheken (bis auf die CommonInterfaces) müssen eine Klasse beinhalten, die ein Interface implementiert oder ein Interface </w:t>
-      </w:r>
-      <w:r>
-        <w:t xml:space="preserve">einer anderen Komponente </w:t>
-      </w:r>
-      <w:r>
-        <w:t>benutz</w:t>
-      </w:r>
-      <w:r>
-        <w:t>en</w:t>
-      </w:r>
-      <w:r>
-        <w:t>.</w:t>
-      </w:r>
-    </w:p>
-    <w:p>
-      <w:r>
-        <w:t>Checken Sie die Projektmappe mit allen Projekten und Test- bzw. Dummy-Projekten in git ein.</w:t>
+        <w:t>Die Commoninterface „Icommunicate“ wurde mit die beiden Projekte verbunden sein .</w:t>
       </w:r>
     </w:p>
     <w:p>
@@ -2734,14 +2542,16 @@
     </w:p>
     <w:p>
       <w:r>
-        <w:t>Beschreiben Sie</w:t>
+        <w:t>Als externe Schnittstelle wurde ein</w:t>
       </w:r>
       <w:r>
-        <w:t xml:space="preserve"> die externen Schnittstellen Ihres Systems. Erstellen Sie dazu eine Tabelle, in der Sie den Namen der Schnittstelle, die Art der Schnittstelle (das könnte eine Datei, ein anderes System sein), den Typ der Schnittstellenimplementierung (Dateizugriff, http-</w:t>
+        <w:t xml:space="preserve"> externer</w:t>
       </w:r>
       <w:r>
-        <w:lastRenderedPageBreak/>
-        <w:t>Zugriff, COM-Zugriff o.ä.) und die Komponente, die für die Realisierung der externen Anbindung zuständig ist, auflisten.</w:t>
+        <w:t xml:space="preserve"> </w:t>
+      </w:r>
+      <w:r>
+        <w:t xml:space="preserve">Ordner erstellt sein mit Test-Datei benutz sein. </w:t>
       </w:r>
     </w:p>
     <w:p>
@@ -2765,102 +2575,75 @@
       <w:bookmarkEnd w:id="25"/>
     </w:p>
     <w:p>
+      <w:bookmarkStart w:id="26" w:name="_Toc5699690"/>
       <w:r>
-        <w:t xml:space="preserve">Erstellen Sie in Ihrer Projektmappe Test-Projekte, um die </w:t>
+        <w:t>Um der Test von neue künftigen Methoden zu ermöglichen, wurde für jedes Projekt ein Testprojekt erstellt sein, mit dem das bearbeitete Projekt direkt verbunden ist.</w:t>
       </w:r>
+    </w:p>
+    <w:p>
       <w:r>
-        <w:t>Komponenten (</w:t>
+        <w:t>Nach der Erstellung sollte die Solution Explorer wie folgendes aussehen:</w:t>
       </w:r>
+    </w:p>
+    <w:p>
       <w:r>
-        <w:t>Dlls</w:t>
-      </w:r>
-      <w:r>
-        <w:t>)</w:t>
-      </w:r>
-      <w:r>
-        <w:t xml:space="preserve"> individuell entwickeln und testen zu können. Jedes Teammitglied soll </w:t>
-      </w:r>
-      <w:r>
-        <w:t>exakt 1</w:t>
-      </w:r>
-      <w:r>
-        <w:t xml:space="preserve"> eigenes Executable-Projekt haben, mit dem die eigenen Komponenten getestet werden können.</w:t>
-      </w:r>
-      <w:r>
-        <w:t xml:space="preserve"> Für die Entwicklung der GUI stellt die GUI selber das Executable dar, dann allerdings mit Dummy-Komponenten die die später einzubindenden Komponenten der Teammitglieder imitieren und exakt die gleichen Schnittstellen haben, aber nur Testdaten liefern.</w:t>
+        <w:rPr>
+          <w:noProof/>
+        </w:rPr>
+        <w:drawing>
+          <wp:inline distT="0" distB="0" distL="0" distR="0" wp14:anchorId="2CB5CADD" wp14:editId="551EE8D1">
+            <wp:extent cx="2587866" cy="4011561"/>
+            <wp:effectExtent l="0" t="0" r="3175" b="1905"/>
+            <wp:docPr id="12" name="Image 12"/>
+            <wp:cNvGraphicFramePr>
+              <a:graphicFrameLocks xmlns:a="http://schemas.openxmlformats.org/drawingml/2006/main" noChangeAspect="1"/>
+            </wp:cNvGraphicFramePr>
+            <a:graphic xmlns:a="http://schemas.openxmlformats.org/drawingml/2006/main">
+              <a:graphicData uri="http://schemas.openxmlformats.org/drawingml/2006/picture">
+                <pic:pic xmlns:pic="http://schemas.openxmlformats.org/drawingml/2006/picture">
+                  <pic:nvPicPr>
+                    <pic:cNvPr id="12" name="Capture d’écran 2020-11-20 à 19.18.40.png"/>
+                    <pic:cNvPicPr/>
+                  </pic:nvPicPr>
+                  <pic:blipFill>
+                    <a:blip r:embed="rId20">
+                      <a:extLst>
+                        <a:ext uri="{28A0092B-C50C-407E-A947-70E740481C1C}">
+                          <a14:useLocalDpi xmlns:a14="http://schemas.microsoft.com/office/drawing/2010/main" val="0"/>
+                        </a:ext>
+                      </a:extLst>
+                    </a:blip>
+                    <a:stretch>
+                      <a:fillRect/>
+                    </a:stretch>
+                  </pic:blipFill>
+                  <pic:spPr>
+                    <a:xfrm>
+                      <a:off x="0" y="0"/>
+                      <a:ext cx="2608003" cy="4042776"/>
+                    </a:xfrm>
+                    <a:prstGeom prst="rect">
+                      <a:avLst/>
+                    </a:prstGeom>
+                  </pic:spPr>
+                </pic:pic>
+              </a:graphicData>
+            </a:graphic>
+          </wp:inline>
+        </w:drawing>
       </w:r>
       <w:r>
         <w:t xml:space="preserve"> </w:t>
       </w:r>
+    </w:p>
+    <w:p/>
+    <w:p/>
+    <w:p>
+      <w:pPr>
+        <w:pStyle w:val="Titre1"/>
+      </w:pPr>
       <w:r>
-        <w:t>Denken Sie daran, die Interfaces auch in den Dummy-Klassen zu verwenden, sofern Ihre Komponente derartige Dummies benötigt.</w:t>
-      </w:r>
-    </w:p>
-    <w:p>
-      <w:r>
-        <w:t xml:space="preserve">Bestehen </w:t>
-      </w:r>
-      <w:r>
-        <w:t xml:space="preserve">also </w:t>
-      </w:r>
-      <w:r>
-        <w:t xml:space="preserve">Abhängigkeiten zu Komponenten anderer Teammitglieder, sind dafür eigene </w:t>
-      </w:r>
-      <w:r>
-        <w:t>Dummy</w:t>
-      </w:r>
-      <w:r>
-        <w:t>komponenten zu entwickeln, die die definierte Schnittstelle implementieren und Dummy-Daten liefern bzw. nichts tun</w:t>
-      </w:r>
-      <w:r>
-        <w:t>, wenn z.B. eine Komponente für das Speichern zuständig ist</w:t>
-      </w:r>
-      <w:r>
-        <w:t>. In der letzten Projektphase werden diese Dummy-Dlls dann durch die fertigen Dlls der Tea</w:t>
-      </w:r>
-      <w:r>
-        <w:t>m</w:t>
-      </w:r>
-      <w:r>
-        <w:t>mitglieder ersetzt.</w:t>
-      </w:r>
-    </w:p>
-    <w:p>
-      <w:r>
-        <w:t>Wenn die eigene Komponente eine Klassenbibliothek ist, muss ein Testprojekt als Windows-Anwendung erstellt werden, das die eigene Komponente einbindet und dann testen kann. Dies kann mit einer GUI oder auch als Konsolenanwendung realisiert werden.</w:t>
-      </w:r>
-    </w:p>
-    <w:p>
-      <w:r>
-        <w:t xml:space="preserve">Der Projektsetup hat </w:t>
-      </w:r>
-      <w:r>
-        <w:t xml:space="preserve">also </w:t>
-      </w:r>
-      <w:r>
-        <w:t>so zu erfolgen, dass jedes Teammitglied eine eigene Testumgebung hat</w:t>
-      </w:r>
-      <w:r>
-        <w:t>,</w:t>
-      </w:r>
-      <w:r>
-        <w:t xml:space="preserve"> ohne Verweise auf Komponenten anderer Mitglieder zu haben. Diese Verweise sind durch die beschriebenen Dummy-Projekte zu ersetzen.</w:t>
-      </w:r>
-      <w:r>
-        <w:t xml:space="preserve"> Dazu können in svn für jedes Teammitglied zusätzlich zur gesamten Projektmappe eigene Projektmappen im git angelegt werden.</w:t>
-      </w:r>
-    </w:p>
-    <w:p>
-      <w:r>
-        <w:t>Jedes Teammitglied erstellt zusätzlich ein Komponentendiagramm des eigenen Projektsetups. Somit sind insg. N+1 Komponentendiagramme abgegeben, eines für jedes Mitglied und eines für das fertige Programm.</w:t>
-      </w:r>
-    </w:p>
-    <w:p>
-      <w:pPr>
-        <w:pStyle w:val="Titre1"/>
-      </w:pPr>
-      <w:bookmarkStart w:id="26" w:name="_Toc5699690"/>
-      <w:r>
+        <w:lastRenderedPageBreak/>
         <w:t>Lizenz</w:t>
       </w:r>
       <w:bookmarkEnd w:id="26"/>
@@ -2958,7 +2741,6 @@
           <w:spacing w:val="0"/>
           <w:lang w:eastAsia="fr-FR"/>
         </w:rPr>
-        <w:lastRenderedPageBreak/>
         <w:t>Der obige Urheberrechtshinweis und dieser Genehmigungshinweis müssen in allen Kopien oder wesentlichen Teilen der Software enthalten sein.</w:t>
       </w:r>
     </w:p>
@@ -2986,7 +2768,7 @@
     </w:p>
     <w:p/>
     <w:sectPr>
-      <w:footerReference w:type="default" r:id="rId18"/>
+      <w:footerReference w:type="default" r:id="rId21"/>
       <w:pgSz w:w="11906" w:h="16838"/>
       <w:pgMar w:top="2268" w:right="1247" w:bottom="1919" w:left="1531" w:header="709" w:footer="680" w:gutter="0"/>
       <w:pgNumType w:start="1"/>
@@ -3050,15 +2832,13 @@
       <w:rPr>
         <w:noProof/>
       </w:rPr>
-      <w:t>17.11.2020</w:t>
+      <w:t>19.11.2020</w:t>
     </w:r>
     <w:r>
       <w:fldChar w:fldCharType="end"/>
     </w:r>
     <w:r>
       <w:tab/>
-    </w:r>
-    <w:r>
       <w:t>Pflichtenheft</w:t>
     </w:r>
     <w:r>
@@ -3104,15 +2884,13 @@
       <w:rPr>
         <w:noProof/>
       </w:rPr>
-      <w:t>17.11.2020</w:t>
+      <w:t>19.11.2020</w:t>
     </w:r>
     <w:r>
       <w:fldChar w:fldCharType="end"/>
     </w:r>
     <w:r>
       <w:tab/>
-    </w:r>
-    <w:r>
       <w:t>Pflichtenheft</w:t>
     </w:r>
     <w:r>
@@ -3139,27 +2917,14 @@
     <w:r>
       <w:t xml:space="preserve"> von </w:t>
     </w:r>
-    <w:r>
-      <w:fldChar w:fldCharType="begin"/>
-    </w:r>
-    <w:r>
-      <w:instrText xml:space="preserve"> SECTIONPAGES </w:instrText>
-    </w:r>
-    <w:r>
-      <w:fldChar w:fldCharType="separate"/>
-    </w:r>
-    <w:r>
-      <w:rPr>
-        <w:noProof/>
-      </w:rPr>
-      <w:t>7</w:t>
-    </w:r>
-    <w:r>
-      <w:rPr>
-        <w:noProof/>
-      </w:rPr>
-      <w:fldChar w:fldCharType="end"/>
-    </w:r>
+    <w:fldSimple w:instr=" SECTIONPAGES ">
+      <w:r>
+        <w:rPr>
+          <w:noProof/>
+        </w:rPr>
+        <w:t>7</w:t>
+      </w:r>
+    </w:fldSimple>
   </w:p>
 </w:ftr>
 </file>

</xml_diff>